<commit_message>
Add Architecture Diagram to design document
Add Architecture Diagram to design document
</commit_message>
<xml_diff>
--- a/Documents/Software_Design_Document.docx
+++ b/Documents/Software_Design_Document.docx
@@ -1,6 +1,6 @@
 
 <file path=word/document.xml><?xml version="1.0" encoding="utf-8"?>
-<w:document xmlns:wpc="http://schemas.microsoft.com/office/word/2010/wordprocessingCanvas" xmlns:mc="http://schemas.openxmlformats.org/markup-compatibility/2006" xmlns:o="urn:schemas-microsoft-com:office:office" xmlns:r="http://schemas.openxmlformats.org/officeDocument/2006/relationships" xmlns:m="http://schemas.openxmlformats.org/officeDocument/2006/math" xmlns:v="urn:schemas-microsoft-com:vml" xmlns:wp14="http://schemas.microsoft.com/office/word/2010/wordprocessingDrawing" xmlns:wp="http://schemas.openxmlformats.org/drawingml/2006/wordprocessingDrawing" xmlns:w10="urn:schemas-microsoft-com:office:word" xmlns:w="http://schemas.openxmlformats.org/wordprocessingml/2006/main" xmlns:w14="http://schemas.microsoft.com/office/word/2010/wordml" xmlns:w15="http://schemas.microsoft.com/office/word/2012/wordml" xmlns:wpg="http://schemas.microsoft.com/office/word/2010/wordprocessingGroup" xmlns:wpi="http://schemas.microsoft.com/office/word/2010/wordprocessingInk" xmlns:wne="http://schemas.microsoft.com/office/word/2006/wordml" xmlns:wps="http://schemas.microsoft.com/office/word/2010/wordprocessingShape" mc:Ignorable="w14 w15 wp14">
+<w:document xmlns:wpc="http://schemas.microsoft.com/office/word/2010/wordprocessingCanvas" xmlns:cx="http://schemas.microsoft.com/office/drawing/2014/chartex" xmlns:mc="http://schemas.openxmlformats.org/markup-compatibility/2006" xmlns:o="urn:schemas-microsoft-com:office:office" xmlns:r="http://schemas.openxmlformats.org/officeDocument/2006/relationships" xmlns:m="http://schemas.openxmlformats.org/officeDocument/2006/math" xmlns:v="urn:schemas-microsoft-com:vml" xmlns:wp14="http://schemas.microsoft.com/office/word/2010/wordprocessingDrawing" xmlns:wp="http://schemas.openxmlformats.org/drawingml/2006/wordprocessingDrawing" xmlns:w10="urn:schemas-microsoft-com:office:word" xmlns:w="http://schemas.openxmlformats.org/wordprocessingml/2006/main" xmlns:w14="http://schemas.microsoft.com/office/word/2010/wordml" xmlns:w15="http://schemas.microsoft.com/office/word/2012/wordml" xmlns:w16se="http://schemas.microsoft.com/office/word/2015/wordml/symex" xmlns:wpg="http://schemas.microsoft.com/office/word/2010/wordprocessingGroup" xmlns:wpi="http://schemas.microsoft.com/office/word/2010/wordprocessingInk" xmlns:wne="http://schemas.microsoft.com/office/word/2006/wordml" xmlns:wps="http://schemas.microsoft.com/office/word/2010/wordprocessingShape" mc:Ignorable="w14 w15 w16se wp14">
   <w:body>
     <w:sdt>
       <w:sdtPr>
@@ -653,9 +653,9 @@
         <w:tblLook w:val="04A0" w:firstRow="1" w:lastRow="0" w:firstColumn="1" w:lastColumn="0" w:noHBand="0" w:noVBand="1"/>
       </w:tblPr>
       <w:tblGrid>
-        <w:gridCol w:w="1171"/>
+        <w:gridCol w:w="1170"/>
         <w:gridCol w:w="1619"/>
-        <w:gridCol w:w="2788"/>
+        <w:gridCol w:w="2789"/>
         <w:gridCol w:w="1979"/>
         <w:gridCol w:w="2968"/>
       </w:tblGrid>
@@ -823,25 +823,51 @@
           <w:tcPr>
             <w:tcW w:w="1165" w:type="dxa"/>
           </w:tcPr>
-          <w:p/>
+          <w:p>
+            <w:r>
+              <w:t>1.1</w:t>
+            </w:r>
+          </w:p>
         </w:tc>
         <w:tc>
           <w:tcPr>
             <w:tcW w:w="1620" w:type="dxa"/>
           </w:tcPr>
-          <w:p/>
+          <w:p>
+            <w:r>
+              <w:t>07-05-2019</w:t>
+            </w:r>
+          </w:p>
         </w:tc>
         <w:tc>
           <w:tcPr>
             <w:tcW w:w="2790" w:type="dxa"/>
           </w:tcPr>
-          <w:p/>
+          <w:p>
+            <w:r>
+              <w:t>Add Architecture Diagram</w:t>
+            </w:r>
+          </w:p>
         </w:tc>
         <w:tc>
           <w:tcPr>
             <w:tcW w:w="1980" w:type="dxa"/>
           </w:tcPr>
-          <w:p/>
+          <w:p>
+            <w:proofErr w:type="spellStart"/>
+            <w:r>
+              <w:t>Aya</w:t>
+            </w:r>
+            <w:proofErr w:type="spellEnd"/>
+            <w:r>
+              <w:t xml:space="preserve"> </w:t>
+            </w:r>
+            <w:proofErr w:type="spellStart"/>
+            <w:r>
+              <w:t>Hamdy</w:t>
+            </w:r>
+            <w:proofErr w:type="spellEnd"/>
+          </w:p>
         </w:tc>
         <w:tc>
           <w:tcPr>
@@ -926,6 +952,8 @@
       <w:r>
         <w:br w:type="page"/>
       </w:r>
+      <w:bookmarkStart w:id="0" w:name="_GoBack"/>
+      <w:bookmarkEnd w:id="0"/>
     </w:p>
     <w:sdt>
       <w:sdtPr>
@@ -1121,7 +1149,7 @@
           <w:szCs w:val="40"/>
         </w:rPr>
       </w:pPr>
-      <w:bookmarkStart w:id="0" w:name="_Toc7816147"/>
+      <w:bookmarkStart w:id="1" w:name="_Toc7816147"/>
       <w:r>
         <w:rPr>
           <w:color w:val="002060"/>
@@ -1130,7 +1158,7 @@
         </w:rPr>
         <w:t>Introduction</w:t>
       </w:r>
-      <w:bookmarkEnd w:id="0"/>
+      <w:bookmarkEnd w:id="1"/>
     </w:p>
     <w:p>
       <w:r>
@@ -1148,11 +1176,11 @@
         <w:ind w:left="480"/>
         <w:jc w:val="both"/>
       </w:pPr>
-      <w:bookmarkStart w:id="1" w:name="_Toc7816148"/>
+      <w:bookmarkStart w:id="2" w:name="_Toc7816148"/>
       <w:r>
         <w:t>Document Purpose</w:t>
       </w:r>
-      <w:bookmarkEnd w:id="1"/>
+      <w:bookmarkEnd w:id="2"/>
     </w:p>
     <w:p>
       <w:pPr>
@@ -1179,14 +1207,14 @@
           <w:szCs w:val="32"/>
         </w:rPr>
       </w:pPr>
-      <w:bookmarkStart w:id="2" w:name="_Toc7816149"/>
+      <w:bookmarkStart w:id="3" w:name="_Toc7816149"/>
       <w:r>
         <w:rPr>
           <w:szCs w:val="32"/>
         </w:rPr>
         <w:t>1.2 Project Overview</w:t>
       </w:r>
-      <w:bookmarkEnd w:id="2"/>
+      <w:bookmarkEnd w:id="3"/>
     </w:p>
     <w:p>
       <w:pPr>
@@ -1378,6 +1406,100 @@
       </w:pPr>
     </w:p>
     <w:p>
+      <w:pPr>
+        <w:keepNext/>
+      </w:pPr>
+      <w:r>
+        <w:rPr>
+          <w:noProof/>
+        </w:rPr>
+        <w:drawing>
+          <wp:inline distT="0" distB="0" distL="0" distR="0" wp14:anchorId="34EE375E" wp14:editId="31CEE8AA">
+            <wp:extent cx="6181725" cy="3609975"/>
+            <wp:effectExtent l="0" t="0" r="9525" b="9525"/>
+            <wp:docPr id="2" name="Picture 2" descr="C:\Users\iti\Downloads\Foodies_Architecture_diagram (1).png"/>
+            <wp:cNvGraphicFramePr>
+              <a:graphicFrameLocks xmlns:a="http://schemas.openxmlformats.org/drawingml/2006/main" noChangeAspect="1"/>
+            </wp:cNvGraphicFramePr>
+            <a:graphic xmlns:a="http://schemas.openxmlformats.org/drawingml/2006/main">
+              <a:graphicData uri="http://schemas.openxmlformats.org/drawingml/2006/picture">
+                <pic:pic xmlns:pic="http://schemas.openxmlformats.org/drawingml/2006/picture">
+                  <pic:nvPicPr>
+                    <pic:cNvPr id="0" name="Picture 2" descr="C:\Users\iti\Downloads\Foodies_Architecture_diagram (1).png"/>
+                    <pic:cNvPicPr>
+                      <a:picLocks noChangeAspect="1" noChangeArrowheads="1"/>
+                    </pic:cNvPicPr>
+                  </pic:nvPicPr>
+                  <pic:blipFill>
+                    <a:blip r:embed="rId11" cstate="print">
+                      <a:extLst>
+                        <a:ext uri="{28A0092B-C50C-407E-A947-70E740481C1C}">
+                          <a14:useLocalDpi xmlns:a14="http://schemas.microsoft.com/office/drawing/2010/main" val="0"/>
+                        </a:ext>
+                      </a:extLst>
+                    </a:blip>
+                    <a:srcRect/>
+                    <a:stretch>
+                      <a:fillRect/>
+                    </a:stretch>
+                  </pic:blipFill>
+                  <pic:spPr bwMode="auto">
+                    <a:xfrm>
+                      <a:off x="0" y="0"/>
+                      <a:ext cx="6181725" cy="3609975"/>
+                    </a:xfrm>
+                    <a:prstGeom prst="rect">
+                      <a:avLst/>
+                    </a:prstGeom>
+                    <a:noFill/>
+                    <a:ln>
+                      <a:noFill/>
+                    </a:ln>
+                  </pic:spPr>
+                </pic:pic>
+              </a:graphicData>
+            </a:graphic>
+          </wp:inline>
+        </w:drawing>
+      </w:r>
+    </w:p>
+    <w:p>
+      <w:pPr>
+        <w:pStyle w:val="Caption"/>
+        <w:jc w:val="center"/>
+      </w:pPr>
+      <w:r>
+        <w:t xml:space="preserve">Figure </w:t>
+      </w:r>
+      <w:r>
+        <w:fldChar w:fldCharType="begin"/>
+      </w:r>
+      <w:r>
+        <w:instrText xml:space="preserve"> SEQ Figure \* ARABIC </w:instrText>
+      </w:r>
+      <w:r>
+        <w:fldChar w:fldCharType="separate"/>
+      </w:r>
+      <w:r>
+        <w:rPr>
+          <w:noProof/>
+        </w:rPr>
+        <w:t>1</w:t>
+      </w:r>
+      <w:r>
+        <w:rPr>
+          <w:noProof/>
+        </w:rPr>
+        <w:fldChar w:fldCharType="end"/>
+      </w:r>
+      <w:r>
+        <w:t xml:space="preserve"> </w:t>
+      </w:r>
+      <w:r>
+        <w:t>Foodies Sys Architecture</w:t>
+      </w:r>
+    </w:p>
+    <w:p>
       <w:r>
         <w:br w:type="page"/>
       </w:r>
@@ -1406,7 +1528,7 @@
           <w:noProof/>
         </w:rPr>
         <w:drawing>
-          <wp:inline distT="0" distB="0" distL="0" distR="0" wp14:anchorId="2874090B" wp14:editId="068BAF56">
+          <wp:inline distT="0" distB="0" distL="0" distR="0" wp14:anchorId="392731E1" wp14:editId="2FB16758">
             <wp:extent cx="5943600" cy="3180715"/>
             <wp:effectExtent l="0" t="0" r="0" b="635"/>
             <wp:docPr id="1" name="Picture 1"/>
@@ -1421,7 +1543,7 @@
                     <pic:cNvPicPr/>
                   </pic:nvPicPr>
                   <pic:blipFill>
-                    <a:blip r:embed="rId11">
+                    <a:blip r:embed="rId12">
                       <a:extLst>
                         <a:ext uri="{28A0092B-C50C-407E-A947-70E740481C1C}">
                           <a14:useLocalDpi xmlns:a14="http://schemas.microsoft.com/office/drawing/2010/main" val="0"/>
@@ -1453,7 +1575,7 @@
         <w:pStyle w:val="Caption"/>
         <w:jc w:val="center"/>
       </w:pPr>
-      <w:bookmarkStart w:id="3" w:name="_Toc8075730"/>
+      <w:bookmarkStart w:id="4" w:name="_Toc8075730"/>
       <w:r>
         <w:t xml:space="preserve">Figure </w:t>
       </w:r>
@@ -1470,7 +1592,7 @@
         <w:rPr>
           <w:noProof/>
         </w:rPr>
-        <w:t>1</w:t>
+        <w:t>2</w:t>
       </w:r>
       <w:r>
         <w:rPr>
@@ -1481,7 +1603,7 @@
       <w:r>
         <w:t xml:space="preserve"> Foodies_Sys_UseCase_001</w:t>
       </w:r>
-      <w:bookmarkEnd w:id="3"/>
+      <w:bookmarkEnd w:id="4"/>
     </w:p>
     <w:p/>
     <w:p/>
@@ -2174,7 +2296,7 @@
           <w:lang w:bidi="ar-EG"/>
         </w:rPr>
       </w:pPr>
-      <w:bookmarkStart w:id="4" w:name="Table_1_Register_Use_Case_Scenario"/>
+      <w:bookmarkStart w:id="5" w:name="Table_1_Register_Use_Case_Scenario"/>
       <w:r>
         <w:rPr>
           <w:color w:val="000000"/>
@@ -2184,7 +2306,7 @@
         </w:rPr>
         <w:t>Table 1: Register Use Case Scenario</w:t>
       </w:r>
-      <w:bookmarkEnd w:id="4"/>
+      <w:bookmarkEnd w:id="5"/>
       <w:r>
         <w:rPr>
           <w:color w:val="000000"/>
@@ -2206,19 +2328,7 @@
         <w:rPr>
           <w:lang w:bidi="ar-EG"/>
         </w:rPr>
-        <w:t xml:space="preserve">2.2.1.1 </w:t>
-      </w:r>
-      <w:r>
-        <w:rPr>
-          <w:lang w:bidi="ar-EG"/>
-        </w:rPr>
-        <w:t xml:space="preserve">Login </w:t>
-      </w:r>
-      <w:r>
-        <w:rPr>
-          <w:lang w:bidi="ar-EG"/>
-        </w:rPr>
-        <w:t>Use Case Scenario:</w:t>
+        <w:t>2.2.1.1 Login Use Case Scenario:</w:t>
       </w:r>
     </w:p>
     <w:tbl>
@@ -2258,16 +2368,7 @@
                 <w:color w:val="0070C0"/>
                 <w:lang w:bidi="ar-EG"/>
               </w:rPr>
-              <w:t>Foodies_Sys_UseC</w:t>
-            </w:r>
-            <w:r>
-              <w:rPr>
-                <w:b/>
-                <w:bCs/>
-                <w:color w:val="0070C0"/>
-                <w:lang w:bidi="ar-EG"/>
-              </w:rPr>
-              <w:t>ase_002</w:t>
+              <w:t>Foodies_Sys_UseCase_002</w:t>
             </w:r>
           </w:p>
         </w:tc>
@@ -2370,13 +2471,7 @@
               <w:rPr>
                 <w:lang w:bidi="ar-EG"/>
               </w:rPr>
-              <w:t>User</w:t>
-            </w:r>
-            <w:r>
-              <w:rPr>
-                <w:lang w:bidi="ar-EG"/>
-              </w:rPr>
-              <w:t>/Admin</w:t>
+              <w:t>User/Admin</w:t>
             </w:r>
           </w:p>
         </w:tc>
@@ -2429,13 +2524,7 @@
               <w:rPr>
                 <w:lang w:bidi="ar-EG"/>
               </w:rPr>
-              <w:t xml:space="preserve">A user of the System </w:t>
-            </w:r>
-            <w:r>
-              <w:rPr>
-                <w:lang w:bidi="ar-EG"/>
-              </w:rPr>
-              <w:t>can login using his valid credentials.</w:t>
+              <w:t>A user of the System can login using his valid credentials.</w:t>
             </w:r>
           </w:p>
         </w:tc>
@@ -2893,43 +2982,14 @@
           <w:szCs w:val="28"/>
           <w:lang w:bidi="ar-EG"/>
         </w:rPr>
-        <w:t>Table 2</w:t>
-      </w:r>
-      <w:r>
-        <w:rPr>
-          <w:color w:val="000000"/>
-          <w:sz w:val="28"/>
-          <w:szCs w:val="28"/>
-          <w:lang w:bidi="ar-EG"/>
-        </w:rPr>
-        <w:t xml:space="preserve">: </w:t>
-      </w:r>
-      <w:r>
-        <w:rPr>
-          <w:color w:val="000000"/>
-          <w:sz w:val="28"/>
-          <w:szCs w:val="28"/>
-          <w:lang w:bidi="ar-EG"/>
-        </w:rPr>
-        <w:t xml:space="preserve">Login </w:t>
-      </w:r>
-      <w:r>
-        <w:rPr>
-          <w:color w:val="000000"/>
-          <w:sz w:val="28"/>
-          <w:szCs w:val="28"/>
-          <w:lang w:bidi="ar-EG"/>
-        </w:rPr>
-        <w:t>Use Case Scenario.</w:t>
-      </w:r>
-      <w:bookmarkStart w:id="5" w:name="_GoBack"/>
-      <w:bookmarkEnd w:id="5"/>
+        <w:t>Table 2: Login Use Case Scenario.</w:t>
+      </w:r>
     </w:p>
     <w:p/>
     <w:sectPr>
-      <w:footerReference w:type="default" r:id="rId12"/>
-      <w:headerReference w:type="first" r:id="rId13"/>
-      <w:footerReference w:type="first" r:id="rId14"/>
+      <w:footerReference w:type="default" r:id="rId13"/>
+      <w:headerReference w:type="first" r:id="rId14"/>
+      <w:footerReference w:type="first" r:id="rId15"/>
       <w:pgSz w:w="12240" w:h="15840"/>
       <w:pgMar w:top="1440" w:right="1440" w:bottom="1440" w:left="1440" w:header="720" w:footer="720" w:gutter="0"/>
       <w:pgBorders w:offsetFrom="page">
@@ -2948,7 +3008,7 @@
 </file>
 
 <file path=word/endnotes.xml><?xml version="1.0" encoding="utf-8"?>
-<w:endnotes xmlns:wpc="http://schemas.microsoft.com/office/word/2010/wordprocessingCanvas" xmlns:mc="http://schemas.openxmlformats.org/markup-compatibility/2006" xmlns:o="urn:schemas-microsoft-com:office:office" xmlns:r="http://schemas.openxmlformats.org/officeDocument/2006/relationships" xmlns:m="http://schemas.openxmlformats.org/officeDocument/2006/math" xmlns:v="urn:schemas-microsoft-com:vml" xmlns:wp14="http://schemas.microsoft.com/office/word/2010/wordprocessingDrawing" xmlns:wp="http://schemas.openxmlformats.org/drawingml/2006/wordprocessingDrawing" xmlns:w10="urn:schemas-microsoft-com:office:word" xmlns:w="http://schemas.openxmlformats.org/wordprocessingml/2006/main" xmlns:w14="http://schemas.microsoft.com/office/word/2010/wordml" xmlns:w15="http://schemas.microsoft.com/office/word/2012/wordml" xmlns:wpg="http://schemas.microsoft.com/office/word/2010/wordprocessingGroup" xmlns:wpi="http://schemas.microsoft.com/office/word/2010/wordprocessingInk" xmlns:wne="http://schemas.microsoft.com/office/word/2006/wordml" xmlns:wps="http://schemas.microsoft.com/office/word/2010/wordprocessingShape" mc:Ignorable="w14 w15 wp14">
+<w:endnotes xmlns:wpc="http://schemas.microsoft.com/office/word/2010/wordprocessingCanvas" xmlns:cx="http://schemas.microsoft.com/office/drawing/2014/chartex" xmlns:mc="http://schemas.openxmlformats.org/markup-compatibility/2006" xmlns:o="urn:schemas-microsoft-com:office:office" xmlns:r="http://schemas.openxmlformats.org/officeDocument/2006/relationships" xmlns:m="http://schemas.openxmlformats.org/officeDocument/2006/math" xmlns:v="urn:schemas-microsoft-com:vml" xmlns:wp14="http://schemas.microsoft.com/office/word/2010/wordprocessingDrawing" xmlns:wp="http://schemas.openxmlformats.org/drawingml/2006/wordprocessingDrawing" xmlns:w10="urn:schemas-microsoft-com:office:word" xmlns:w="http://schemas.openxmlformats.org/wordprocessingml/2006/main" xmlns:w14="http://schemas.microsoft.com/office/word/2010/wordml" xmlns:w15="http://schemas.microsoft.com/office/word/2012/wordml" xmlns:w16se="http://schemas.microsoft.com/office/word/2015/wordml/symex" xmlns:wpg="http://schemas.microsoft.com/office/word/2010/wordprocessingGroup" xmlns:wpi="http://schemas.microsoft.com/office/word/2010/wordprocessingInk" xmlns:wne="http://schemas.microsoft.com/office/word/2006/wordml" xmlns:wps="http://schemas.microsoft.com/office/word/2010/wordprocessingShape" mc:Ignorable="w14 w15 w16se wp14">
   <w:endnote w:type="separator" w:id="-1">
     <w:p>
       <w:pPr>
@@ -2973,7 +3033,7 @@
 </file>
 
 <file path=word/footer1.xml><?xml version="1.0" encoding="utf-8"?>
-<w:ftr xmlns:wpc="http://schemas.microsoft.com/office/word/2010/wordprocessingCanvas" xmlns:mc="http://schemas.openxmlformats.org/markup-compatibility/2006" xmlns:o="urn:schemas-microsoft-com:office:office" xmlns:r="http://schemas.openxmlformats.org/officeDocument/2006/relationships" xmlns:m="http://schemas.openxmlformats.org/officeDocument/2006/math" xmlns:v="urn:schemas-microsoft-com:vml" xmlns:wp14="http://schemas.microsoft.com/office/word/2010/wordprocessingDrawing" xmlns:wp="http://schemas.openxmlformats.org/drawingml/2006/wordprocessingDrawing" xmlns:w10="urn:schemas-microsoft-com:office:word" xmlns:w="http://schemas.openxmlformats.org/wordprocessingml/2006/main" xmlns:w14="http://schemas.microsoft.com/office/word/2010/wordml" xmlns:w15="http://schemas.microsoft.com/office/word/2012/wordml" xmlns:wpg="http://schemas.microsoft.com/office/word/2010/wordprocessingGroup" xmlns:wpi="http://schemas.microsoft.com/office/word/2010/wordprocessingInk" xmlns:wne="http://schemas.microsoft.com/office/word/2006/wordml" xmlns:wps="http://schemas.microsoft.com/office/word/2010/wordprocessingShape" mc:Ignorable="w14 w15 wp14">
+<w:ftr xmlns:wpc="http://schemas.microsoft.com/office/word/2010/wordprocessingCanvas" xmlns:cx="http://schemas.microsoft.com/office/drawing/2014/chartex" xmlns:mc="http://schemas.openxmlformats.org/markup-compatibility/2006" xmlns:o="urn:schemas-microsoft-com:office:office" xmlns:r="http://schemas.openxmlformats.org/officeDocument/2006/relationships" xmlns:m="http://schemas.openxmlformats.org/officeDocument/2006/math" xmlns:v="urn:schemas-microsoft-com:vml" xmlns:wp14="http://schemas.microsoft.com/office/word/2010/wordprocessingDrawing" xmlns:wp="http://schemas.openxmlformats.org/drawingml/2006/wordprocessingDrawing" xmlns:w10="urn:schemas-microsoft-com:office:word" xmlns:w="http://schemas.openxmlformats.org/wordprocessingml/2006/main" xmlns:w14="http://schemas.microsoft.com/office/word/2010/wordml" xmlns:w15="http://schemas.microsoft.com/office/word/2012/wordml" xmlns:w16se="http://schemas.microsoft.com/office/word/2015/wordml/symex" xmlns:wpg="http://schemas.microsoft.com/office/word/2010/wordprocessingGroup" xmlns:wpi="http://schemas.microsoft.com/office/word/2010/wordprocessingInk" xmlns:wne="http://schemas.microsoft.com/office/word/2006/wordml" xmlns:wps="http://schemas.microsoft.com/office/word/2010/wordprocessingShape" mc:Ignorable="w14 w15 w16se wp14">
   <w:sdt>
     <w:sdtPr>
       <w:id w:val="1603375087"/>
@@ -3040,7 +3100,7 @@
 </file>
 
 <file path=word/footer2.xml><?xml version="1.0" encoding="utf-8"?>
-<w:ftr xmlns:wpc="http://schemas.microsoft.com/office/word/2010/wordprocessingCanvas" xmlns:mc="http://schemas.openxmlformats.org/markup-compatibility/2006" xmlns:o="urn:schemas-microsoft-com:office:office" xmlns:r="http://schemas.openxmlformats.org/officeDocument/2006/relationships" xmlns:m="http://schemas.openxmlformats.org/officeDocument/2006/math" xmlns:v="urn:schemas-microsoft-com:vml" xmlns:wp14="http://schemas.microsoft.com/office/word/2010/wordprocessingDrawing" xmlns:wp="http://schemas.openxmlformats.org/drawingml/2006/wordprocessingDrawing" xmlns:w10="urn:schemas-microsoft-com:office:word" xmlns:w="http://schemas.openxmlformats.org/wordprocessingml/2006/main" xmlns:w14="http://schemas.microsoft.com/office/word/2010/wordml" xmlns:w15="http://schemas.microsoft.com/office/word/2012/wordml" xmlns:wpg="http://schemas.microsoft.com/office/word/2010/wordprocessingGroup" xmlns:wpi="http://schemas.microsoft.com/office/word/2010/wordprocessingInk" xmlns:wne="http://schemas.microsoft.com/office/word/2006/wordml" xmlns:wps="http://schemas.microsoft.com/office/word/2010/wordprocessingShape" mc:Ignorable="w14 w15 wp14">
+<w:ftr xmlns:wpc="http://schemas.microsoft.com/office/word/2010/wordprocessingCanvas" xmlns:cx="http://schemas.microsoft.com/office/drawing/2014/chartex" xmlns:mc="http://schemas.openxmlformats.org/markup-compatibility/2006" xmlns:o="urn:schemas-microsoft-com:office:office" xmlns:r="http://schemas.openxmlformats.org/officeDocument/2006/relationships" xmlns:m="http://schemas.openxmlformats.org/officeDocument/2006/math" xmlns:v="urn:schemas-microsoft-com:vml" xmlns:wp14="http://schemas.microsoft.com/office/word/2010/wordprocessingDrawing" xmlns:wp="http://schemas.openxmlformats.org/drawingml/2006/wordprocessingDrawing" xmlns:w10="urn:schemas-microsoft-com:office:word" xmlns:w="http://schemas.openxmlformats.org/wordprocessingml/2006/main" xmlns:w14="http://schemas.microsoft.com/office/word/2010/wordml" xmlns:w15="http://schemas.microsoft.com/office/word/2012/wordml" xmlns:w16se="http://schemas.microsoft.com/office/word/2015/wordml/symex" xmlns:wpg="http://schemas.microsoft.com/office/word/2010/wordprocessingGroup" xmlns:wpi="http://schemas.microsoft.com/office/word/2010/wordprocessingInk" xmlns:wne="http://schemas.microsoft.com/office/word/2006/wordml" xmlns:wps="http://schemas.microsoft.com/office/word/2010/wordprocessingShape" mc:Ignorable="w14 w15 w16se wp14">
   <w:p>
     <w:pPr>
       <w:tabs>
@@ -3170,7 +3230,7 @@
 </file>
 
 <file path=word/footnotes.xml><?xml version="1.0" encoding="utf-8"?>
-<w:footnotes xmlns:wpc="http://schemas.microsoft.com/office/word/2010/wordprocessingCanvas" xmlns:mc="http://schemas.openxmlformats.org/markup-compatibility/2006" xmlns:o="urn:schemas-microsoft-com:office:office" xmlns:r="http://schemas.openxmlformats.org/officeDocument/2006/relationships" xmlns:m="http://schemas.openxmlformats.org/officeDocument/2006/math" xmlns:v="urn:schemas-microsoft-com:vml" xmlns:wp14="http://schemas.microsoft.com/office/word/2010/wordprocessingDrawing" xmlns:wp="http://schemas.openxmlformats.org/drawingml/2006/wordprocessingDrawing" xmlns:w10="urn:schemas-microsoft-com:office:word" xmlns:w="http://schemas.openxmlformats.org/wordprocessingml/2006/main" xmlns:w14="http://schemas.microsoft.com/office/word/2010/wordml" xmlns:w15="http://schemas.microsoft.com/office/word/2012/wordml" xmlns:wpg="http://schemas.microsoft.com/office/word/2010/wordprocessingGroup" xmlns:wpi="http://schemas.microsoft.com/office/word/2010/wordprocessingInk" xmlns:wne="http://schemas.microsoft.com/office/word/2006/wordml" xmlns:wps="http://schemas.microsoft.com/office/word/2010/wordprocessingShape" mc:Ignorable="w14 w15 wp14">
+<w:footnotes xmlns:wpc="http://schemas.microsoft.com/office/word/2010/wordprocessingCanvas" xmlns:cx="http://schemas.microsoft.com/office/drawing/2014/chartex" xmlns:mc="http://schemas.openxmlformats.org/markup-compatibility/2006" xmlns:o="urn:schemas-microsoft-com:office:office" xmlns:r="http://schemas.openxmlformats.org/officeDocument/2006/relationships" xmlns:m="http://schemas.openxmlformats.org/officeDocument/2006/math" xmlns:v="urn:schemas-microsoft-com:vml" xmlns:wp14="http://schemas.microsoft.com/office/word/2010/wordprocessingDrawing" xmlns:wp="http://schemas.openxmlformats.org/drawingml/2006/wordprocessingDrawing" xmlns:w10="urn:schemas-microsoft-com:office:word" xmlns:w="http://schemas.openxmlformats.org/wordprocessingml/2006/main" xmlns:w14="http://schemas.microsoft.com/office/word/2010/wordml" xmlns:w15="http://schemas.microsoft.com/office/word/2012/wordml" xmlns:w16se="http://schemas.microsoft.com/office/word/2015/wordml/symex" xmlns:wpg="http://schemas.microsoft.com/office/word/2010/wordprocessingGroup" xmlns:wpi="http://schemas.microsoft.com/office/word/2010/wordprocessingInk" xmlns:wne="http://schemas.microsoft.com/office/word/2006/wordml" xmlns:wps="http://schemas.microsoft.com/office/word/2010/wordprocessingShape" mc:Ignorable="w14 w15 w16se wp14">
   <w:footnote w:type="separator" w:id="-1">
     <w:p>
       <w:pPr>
@@ -3195,7 +3255,7 @@
 </file>
 
 <file path=word/header1.xml><?xml version="1.0" encoding="utf-8"?>
-<w:hdr xmlns:wpc="http://schemas.microsoft.com/office/word/2010/wordprocessingCanvas" xmlns:mc="http://schemas.openxmlformats.org/markup-compatibility/2006" xmlns:o="urn:schemas-microsoft-com:office:office" xmlns:r="http://schemas.openxmlformats.org/officeDocument/2006/relationships" xmlns:m="http://schemas.openxmlformats.org/officeDocument/2006/math" xmlns:v="urn:schemas-microsoft-com:vml" xmlns:wp14="http://schemas.microsoft.com/office/word/2010/wordprocessingDrawing" xmlns:wp="http://schemas.openxmlformats.org/drawingml/2006/wordprocessingDrawing" xmlns:w10="urn:schemas-microsoft-com:office:word" xmlns:w="http://schemas.openxmlformats.org/wordprocessingml/2006/main" xmlns:w14="http://schemas.microsoft.com/office/word/2010/wordml" xmlns:w15="http://schemas.microsoft.com/office/word/2012/wordml" xmlns:wpg="http://schemas.microsoft.com/office/word/2010/wordprocessingGroup" xmlns:wpi="http://schemas.microsoft.com/office/word/2010/wordprocessingInk" xmlns:wne="http://schemas.microsoft.com/office/word/2006/wordml" xmlns:wps="http://schemas.microsoft.com/office/word/2010/wordprocessingShape" mc:Ignorable="w14 w15 wp14">
+<w:hdr xmlns:wpc="http://schemas.microsoft.com/office/word/2010/wordprocessingCanvas" xmlns:cx="http://schemas.microsoft.com/office/drawing/2014/chartex" xmlns:mc="http://schemas.openxmlformats.org/markup-compatibility/2006" xmlns:o="urn:schemas-microsoft-com:office:office" xmlns:r="http://schemas.openxmlformats.org/officeDocument/2006/relationships" xmlns:m="http://schemas.openxmlformats.org/officeDocument/2006/math" xmlns:v="urn:schemas-microsoft-com:vml" xmlns:wp14="http://schemas.microsoft.com/office/word/2010/wordprocessingDrawing" xmlns:wp="http://schemas.openxmlformats.org/drawingml/2006/wordprocessingDrawing" xmlns:w10="urn:schemas-microsoft-com:office:word" xmlns:w="http://schemas.openxmlformats.org/wordprocessingml/2006/main" xmlns:w14="http://schemas.microsoft.com/office/word/2010/wordml" xmlns:w15="http://schemas.microsoft.com/office/word/2012/wordml" xmlns:w16se="http://schemas.microsoft.com/office/word/2015/wordml/symex" xmlns:wpg="http://schemas.microsoft.com/office/word/2010/wordprocessingGroup" xmlns:wpi="http://schemas.microsoft.com/office/word/2010/wordprocessingInk" xmlns:wne="http://schemas.microsoft.com/office/word/2006/wordml" xmlns:wps="http://schemas.microsoft.com/office/word/2010/wordprocessingShape" mc:Ignorable="w14 w15 w16se wp14">
   <w:p>
     <w:pPr>
       <w:pStyle w:val="Header"/>
@@ -3260,7 +3320,7 @@
 </file>
 
 <file path=word/numbering.xml><?xml version="1.0" encoding="utf-8"?>
-<w:numbering xmlns:wpc="http://schemas.microsoft.com/office/word/2010/wordprocessingCanvas" xmlns:mc="http://schemas.openxmlformats.org/markup-compatibility/2006" xmlns:o="urn:schemas-microsoft-com:office:office" xmlns:r="http://schemas.openxmlformats.org/officeDocument/2006/relationships" xmlns:m="http://schemas.openxmlformats.org/officeDocument/2006/math" xmlns:v="urn:schemas-microsoft-com:vml" xmlns:wp14="http://schemas.microsoft.com/office/word/2010/wordprocessingDrawing" xmlns:wp="http://schemas.openxmlformats.org/drawingml/2006/wordprocessingDrawing" xmlns:w10="urn:schemas-microsoft-com:office:word" xmlns:w="http://schemas.openxmlformats.org/wordprocessingml/2006/main" xmlns:w14="http://schemas.microsoft.com/office/word/2010/wordml" xmlns:w15="http://schemas.microsoft.com/office/word/2012/wordml" xmlns:wpg="http://schemas.microsoft.com/office/word/2010/wordprocessingGroup" xmlns:wpi="http://schemas.microsoft.com/office/word/2010/wordprocessingInk" xmlns:wne="http://schemas.microsoft.com/office/word/2006/wordml" xmlns:wps="http://schemas.microsoft.com/office/word/2010/wordprocessingShape" mc:Ignorable="w14 w15 wp14">
+<w:numbering xmlns:wpc="http://schemas.microsoft.com/office/word/2010/wordprocessingCanvas" xmlns:cx="http://schemas.microsoft.com/office/drawing/2014/chartex" xmlns:mc="http://schemas.openxmlformats.org/markup-compatibility/2006" xmlns:o="urn:schemas-microsoft-com:office:office" xmlns:r="http://schemas.openxmlformats.org/officeDocument/2006/relationships" xmlns:m="http://schemas.openxmlformats.org/officeDocument/2006/math" xmlns:v="urn:schemas-microsoft-com:vml" xmlns:wp14="http://schemas.microsoft.com/office/word/2010/wordprocessingDrawing" xmlns:wp="http://schemas.openxmlformats.org/drawingml/2006/wordprocessingDrawing" xmlns:w10="urn:schemas-microsoft-com:office:word" xmlns:w="http://schemas.openxmlformats.org/wordprocessingml/2006/main" xmlns:w14="http://schemas.microsoft.com/office/word/2010/wordml" xmlns:w15="http://schemas.microsoft.com/office/word/2012/wordml" xmlns:w16se="http://schemas.microsoft.com/office/word/2015/wordml/symex" xmlns:wpg="http://schemas.microsoft.com/office/word/2010/wordprocessingGroup" xmlns:wpi="http://schemas.microsoft.com/office/word/2010/wordprocessingInk" xmlns:wne="http://schemas.microsoft.com/office/word/2006/wordml" xmlns:wps="http://schemas.microsoft.com/office/word/2010/wordprocessingShape" mc:Ignorable="w14 w15 w16se wp14">
   <w:numPicBullet w:numPicBulletId="0">
     <w:pict>
       <v:shapetype id="_x0000_t75" coordsize="21600,21600" o:spt="75" o:preferrelative="t" path="m@4@5l@4@11@9@11@9@5xe" filled="f" stroked="f">
@@ -3282,12 +3342,12 @@
         <v:path o:extrusionok="f" gradientshapeok="t" o:connecttype="rect"/>
         <o:lock v:ext="edit" aspectratio="t"/>
       </v:shapetype>
-      <v:shape id="_x0000_i1150" type="#_x0000_t75" style="width:11.25pt;height:11.25pt" o:bullet="t">
+      <v:shape id="_x0000_i1027" type="#_x0000_t75" style="width:11.25pt;height:11.25pt" o:bullet="t">
         <v:imagedata r:id="rId1" o:title="msoB5A8"/>
       </v:shape>
     </w:pict>
   </w:numPicBullet>
-  <w:abstractNum w:abstractNumId="0">
+  <w:abstractNum w:abstractNumId="0" w15:restartNumberingAfterBreak="0">
     <w:nsid w:val="263E4BB7"/>
     <w:multiLevelType w:val="hybridMultilevel"/>
     <w:tmpl w:val="BBEE4520"/>
@@ -3401,7 +3461,7 @@
       </w:rPr>
     </w:lvl>
   </w:abstractNum>
-  <w:abstractNum w:abstractNumId="1">
+  <w:abstractNum w:abstractNumId="1" w15:restartNumberingAfterBreak="0">
     <w:nsid w:val="3BE90B73"/>
     <w:multiLevelType w:val="hybridMultilevel"/>
     <w:tmpl w:val="C3C85430"/>
@@ -3514,7 +3574,7 @@
       </w:rPr>
     </w:lvl>
   </w:abstractNum>
-  <w:abstractNum w:abstractNumId="2">
+  <w:abstractNum w:abstractNumId="2" w15:restartNumberingAfterBreak="0">
     <w:nsid w:val="460A2D2A"/>
     <w:multiLevelType w:val="hybridMultilevel"/>
     <w:tmpl w:val="D5965B54"/>
@@ -3628,7 +3688,7 @@
       </w:rPr>
     </w:lvl>
   </w:abstractNum>
-  <w:abstractNum w:abstractNumId="3">
+  <w:abstractNum w:abstractNumId="3" w15:restartNumberingAfterBreak="0">
     <w:nsid w:val="6A12048B"/>
     <w:multiLevelType w:val="multilevel"/>
     <w:tmpl w:val="CD7237C6"/>
@@ -3757,7 +3817,7 @@
 </file>
 
 <file path=word/styles.xml><?xml version="1.0" encoding="utf-8"?>
-<w:styles xmlns:mc="http://schemas.openxmlformats.org/markup-compatibility/2006" xmlns:r="http://schemas.openxmlformats.org/officeDocument/2006/relationships" xmlns:w="http://schemas.openxmlformats.org/wordprocessingml/2006/main" xmlns:w14="http://schemas.microsoft.com/office/word/2010/wordml" xmlns:w15="http://schemas.microsoft.com/office/word/2012/wordml" mc:Ignorable="w14 w15">
+<w:styles xmlns:mc="http://schemas.openxmlformats.org/markup-compatibility/2006" xmlns:r="http://schemas.openxmlformats.org/officeDocument/2006/relationships" xmlns:w="http://schemas.openxmlformats.org/wordprocessingml/2006/main" xmlns:w14="http://schemas.microsoft.com/office/word/2010/wordml" xmlns:w15="http://schemas.microsoft.com/office/word/2012/wordml" xmlns:w16se="http://schemas.microsoft.com/office/word/2015/wordml/symex" mc:Ignorable="w14 w15 w16se">
   <w:docDefaults>
     <w:rPrDefault>
       <w:rPr>
@@ -4353,7 +4413,6 @@
       <w:szCs w:val="20"/>
     </w:rPr>
     <w:tblPr>
-      <w:tblInd w:w="0" w:type="dxa"/>
       <w:tblBorders>
         <w:top w:val="single" w:sz="4" w:space="0" w:color="auto"/>
         <w:left w:val="single" w:sz="4" w:space="0" w:color="auto"/>
@@ -4362,12 +4421,6 @@
         <w:insideH w:val="single" w:sz="4" w:space="0" w:color="auto"/>
         <w:insideV w:val="single" w:sz="4" w:space="0" w:color="auto"/>
       </w:tblBorders>
-      <w:tblCellMar>
-        <w:top w:w="0" w:type="dxa"/>
-        <w:left w:w="108" w:type="dxa"/>
-        <w:bottom w:w="0" w:type="dxa"/>
-        <w:right w:w="108" w:type="dxa"/>
-      </w:tblCellMar>
     </w:tblPr>
   </w:style>
   <w:style w:type="paragraph" w:styleId="ListParagraph">
@@ -4591,7 +4644,7 @@
 </file>
 
 <file path=word/glossary/document.xml><?xml version="1.0" encoding="utf-8"?>
-<w:glossaryDocument xmlns:wpc="http://schemas.microsoft.com/office/word/2010/wordprocessingCanvas" xmlns:mc="http://schemas.openxmlformats.org/markup-compatibility/2006" xmlns:o="urn:schemas-microsoft-com:office:office" xmlns:r="http://schemas.openxmlformats.org/officeDocument/2006/relationships" xmlns:m="http://schemas.openxmlformats.org/officeDocument/2006/math" xmlns:v="urn:schemas-microsoft-com:vml" xmlns:wp14="http://schemas.microsoft.com/office/word/2010/wordprocessingDrawing" xmlns:wp="http://schemas.openxmlformats.org/drawingml/2006/wordprocessingDrawing" xmlns:w10="urn:schemas-microsoft-com:office:word" xmlns:w="http://schemas.openxmlformats.org/wordprocessingml/2006/main" xmlns:w14="http://schemas.microsoft.com/office/word/2010/wordml" xmlns:w15="http://schemas.microsoft.com/office/word/2012/wordml" xmlns:wpg="http://schemas.microsoft.com/office/word/2010/wordprocessingGroup" xmlns:wpi="http://schemas.microsoft.com/office/word/2010/wordprocessingInk" xmlns:wne="http://schemas.microsoft.com/office/word/2006/wordml" xmlns:wps="http://schemas.microsoft.com/office/word/2010/wordprocessingShape" mc:Ignorable="w14 w15 wp14">
+<w:glossaryDocument xmlns:wpc="http://schemas.microsoft.com/office/word/2010/wordprocessingCanvas" xmlns:cx="http://schemas.microsoft.com/office/drawing/2014/chartex" xmlns:mc="http://schemas.openxmlformats.org/markup-compatibility/2006" xmlns:o="urn:schemas-microsoft-com:office:office" xmlns:r="http://schemas.openxmlformats.org/officeDocument/2006/relationships" xmlns:m="http://schemas.openxmlformats.org/officeDocument/2006/math" xmlns:v="urn:schemas-microsoft-com:vml" xmlns:wp14="http://schemas.microsoft.com/office/word/2010/wordprocessingDrawing" xmlns:wp="http://schemas.openxmlformats.org/drawingml/2006/wordprocessingDrawing" xmlns:w10="urn:schemas-microsoft-com:office:word" xmlns:w="http://schemas.openxmlformats.org/wordprocessingml/2006/main" xmlns:w14="http://schemas.microsoft.com/office/word/2010/wordml" xmlns:w15="http://schemas.microsoft.com/office/word/2012/wordml" xmlns:w16se="http://schemas.microsoft.com/office/word/2015/wordml/symex" xmlns:wpg="http://schemas.microsoft.com/office/word/2010/wordprocessingGroup" xmlns:wpi="http://schemas.microsoft.com/office/word/2010/wordprocessingInk" xmlns:wne="http://schemas.microsoft.com/office/word/2006/wordml" xmlns:wps="http://schemas.microsoft.com/office/word/2010/wordprocessingShape" mc:Ignorable="w14 w15 w16se wp14">
   <w:docParts>
     <w:docPart>
       <w:docPartPr>
@@ -4662,7 +4715,7 @@
 </file>
 
 <file path=word/glossary/fontTable.xml><?xml version="1.0" encoding="utf-8"?>
-<w:fonts xmlns:mc="http://schemas.openxmlformats.org/markup-compatibility/2006" xmlns:r="http://schemas.openxmlformats.org/officeDocument/2006/relationships" xmlns:w="http://schemas.openxmlformats.org/wordprocessingml/2006/main" xmlns:w14="http://schemas.microsoft.com/office/word/2010/wordml" xmlns:w15="http://schemas.microsoft.com/office/word/2012/wordml" mc:Ignorable="w14 w15">
+<w:fonts xmlns:mc="http://schemas.openxmlformats.org/markup-compatibility/2006" xmlns:r="http://schemas.openxmlformats.org/officeDocument/2006/relationships" xmlns:w="http://schemas.openxmlformats.org/wordprocessingml/2006/main" xmlns:w14="http://schemas.microsoft.com/office/word/2010/wordml" xmlns:w15="http://schemas.microsoft.com/office/word/2012/wordml" xmlns:w16se="http://schemas.microsoft.com/office/word/2015/wordml/symex" mc:Ignorable="w14 w15 w16se">
   <w:font w:name="Symbol">
     <w:panose1 w:val="05050102010706020507"/>
     <w:charset w:val="02"/>
@@ -4682,7 +4735,7 @@
     <w:charset w:val="00"/>
     <w:family w:val="modern"/>
     <w:pitch w:val="fixed"/>
-    <w:sig w:usb0="20002A87" w:usb1="80000000" w:usb2="00000008" w:usb3="00000000" w:csb0="000001FF" w:csb1="00000000"/>
+    <w:sig w:usb0="E0002EFF" w:usb1="C0007843" w:usb2="00000009" w:usb3="00000000" w:csb0="000001FF" w:csb1="00000000"/>
   </w:font>
   <w:font w:name="Wingdings">
     <w:panose1 w:val="05000000000000000000"/>
@@ -4696,7 +4749,7 @@
     <w:charset w:val="00"/>
     <w:family w:val="swiss"/>
     <w:pitch w:val="variable"/>
-    <w:sig w:usb0="E0002AFF" w:usb1="C000247B" w:usb2="00000009" w:usb3="00000000" w:csb0="000001FF" w:csb1="00000000"/>
+    <w:sig w:usb0="E0002EFF" w:usb1="C000247B" w:usb2="00000009" w:usb3="00000000" w:csb0="000001FF" w:csb1="00000000"/>
   </w:font>
   <w:font w:name="Arial">
     <w:panose1 w:val="020B0604020202020204"/>
@@ -4716,7 +4769,7 @@
 </file>
 
 <file path=word/glossary/settings.xml><?xml version="1.0" encoding="utf-8"?>
-<w:settings xmlns:mc="http://schemas.openxmlformats.org/markup-compatibility/2006" xmlns:o="urn:schemas-microsoft-com:office:office" xmlns:r="http://schemas.openxmlformats.org/officeDocument/2006/relationships" xmlns:m="http://schemas.openxmlformats.org/officeDocument/2006/math" xmlns:v="urn:schemas-microsoft-com:vml" xmlns:w10="urn:schemas-microsoft-com:office:word" xmlns:w="http://schemas.openxmlformats.org/wordprocessingml/2006/main" xmlns:w14="http://schemas.microsoft.com/office/word/2010/wordml" xmlns:w15="http://schemas.microsoft.com/office/word/2012/wordml" xmlns:sl="http://schemas.openxmlformats.org/schemaLibrary/2006/main" mc:Ignorable="w14 w15">
+<w:settings xmlns:mc="http://schemas.openxmlformats.org/markup-compatibility/2006" xmlns:o="urn:schemas-microsoft-com:office:office" xmlns:r="http://schemas.openxmlformats.org/officeDocument/2006/relationships" xmlns:m="http://schemas.openxmlformats.org/officeDocument/2006/math" xmlns:v="urn:schemas-microsoft-com:vml" xmlns:w10="urn:schemas-microsoft-com:office:word" xmlns:w="http://schemas.openxmlformats.org/wordprocessingml/2006/main" xmlns:w14="http://schemas.microsoft.com/office/word/2010/wordml" xmlns:w15="http://schemas.microsoft.com/office/word/2012/wordml" xmlns:w16se="http://schemas.microsoft.com/office/word/2015/wordml/symex" xmlns:sl="http://schemas.openxmlformats.org/schemaLibrary/2006/main" mc:Ignorable="w14 w15 w16se">
   <w:view w:val="normal"/>
   <w:defaultTabStop w:val="720"/>
   <w:characterSpacingControl w:val="doNotCompress"/>
@@ -4730,10 +4783,12 @@
   </w:compat>
   <w:rsids>
     <w:rsidRoot w:val="008F34BC"/>
+    <w:rsid w:val="00216CCA"/>
     <w:rsid w:val="0028593F"/>
     <w:rsid w:val="007469AA"/>
     <w:rsid w:val="008F34BC"/>
     <w:rsid w:val="00A67F8E"/>
+    <w:rsid w:val="00D6534A"/>
   </w:rsids>
   <m:mathPr>
     <m:mathFont m:val="Cambria Math"/>
@@ -4757,7 +4812,7 @@
 </file>
 
 <file path=word/glossary/styles.xml><?xml version="1.0" encoding="utf-8"?>
-<w:styles xmlns:mc="http://schemas.openxmlformats.org/markup-compatibility/2006" xmlns:r="http://schemas.openxmlformats.org/officeDocument/2006/relationships" xmlns:w="http://schemas.openxmlformats.org/wordprocessingml/2006/main" xmlns:w14="http://schemas.microsoft.com/office/word/2010/wordml" xmlns:w15="http://schemas.microsoft.com/office/word/2012/wordml" mc:Ignorable="w14 w15">
+<w:styles xmlns:mc="http://schemas.openxmlformats.org/markup-compatibility/2006" xmlns:r="http://schemas.openxmlformats.org/officeDocument/2006/relationships" xmlns:w="http://schemas.openxmlformats.org/wordprocessingml/2006/main" xmlns:w14="http://schemas.microsoft.com/office/word/2010/wordml" xmlns:w15="http://schemas.microsoft.com/office/word/2012/wordml" xmlns:w16se="http://schemas.microsoft.com/office/word/2015/wordml/symex" mc:Ignorable="w14 w15 w16se">
   <w:docDefaults>
     <w:rPrDefault>
       <w:rPr>
@@ -5205,7 +5260,7 @@
 </file>
 
 <file path=word/glossary/webSettings.xml><?xml version="1.0" encoding="utf-8"?>
-<w:webSettings xmlns:mc="http://schemas.openxmlformats.org/markup-compatibility/2006" xmlns:r="http://schemas.openxmlformats.org/officeDocument/2006/relationships" xmlns:w="http://schemas.openxmlformats.org/wordprocessingml/2006/main" xmlns:w14="http://schemas.microsoft.com/office/word/2010/wordml" xmlns:w15="http://schemas.microsoft.com/office/word/2012/wordml" mc:Ignorable="w14 w15">
+<w:webSettings xmlns:mc="http://schemas.openxmlformats.org/markup-compatibility/2006" xmlns:r="http://schemas.openxmlformats.org/officeDocument/2006/relationships" xmlns:w="http://schemas.openxmlformats.org/wordprocessingml/2006/main" xmlns:w14="http://schemas.microsoft.com/office/word/2010/wordml" xmlns:w15="http://schemas.microsoft.com/office/word/2012/wordml" xmlns:w16se="http://schemas.microsoft.com/office/word/2015/wordml/symex" mc:Ignorable="w14 w15 w16se">
   <w:optimizeForBrowser/>
   <w:allowPNG/>
 </w:webSettings>
@@ -5496,7 +5551,7 @@
 </file>
 
 <file path=customXml/itemProps2.xml><?xml version="1.0" encoding="utf-8"?>
-<ds:datastoreItem xmlns:ds="http://schemas.openxmlformats.org/officeDocument/2006/customXml" ds:itemID="{4AEA53C2-C388-42AB-860D-D6502432CC71}">
+<ds:datastoreItem xmlns:ds="http://schemas.openxmlformats.org/officeDocument/2006/customXml" ds:itemID="{F7077AE7-33D8-474B-AA63-42D43A049102}">
   <ds:schemaRefs>
     <ds:schemaRef ds:uri="http://schemas.openxmlformats.org/officeDocument/2006/bibliography"/>
   </ds:schemaRefs>

</xml_diff>

<commit_message>
Use Case Scenarios Added
</commit_message>
<xml_diff>
--- a/Documents/Software_Design_Document.docx
+++ b/Documents/Software_Design_Document.docx
@@ -1476,14 +1476,27 @@
       <w:r>
         <w:t xml:space="preserve">Figure </w:t>
       </w:r>
-      <w:fldSimple w:instr=" SEQ Figure \* ARABIC ">
-        <w:r>
-          <w:rPr>
-            <w:noProof/>
-          </w:rPr>
-          <w:t>1</w:t>
-        </w:r>
-      </w:fldSimple>
+      <w:r>
+        <w:fldChar w:fldCharType="begin"/>
+      </w:r>
+      <w:r>
+        <w:instrText xml:space="preserve"> SEQ Figure \* ARABIC </w:instrText>
+      </w:r>
+      <w:r>
+        <w:fldChar w:fldCharType="separate"/>
+      </w:r>
+      <w:r>
+        <w:rPr>
+          <w:noProof/>
+        </w:rPr>
+        <w:t>1</w:t>
+      </w:r>
+      <w:r>
+        <w:rPr>
+          <w:noProof/>
+        </w:rPr>
+        <w:fldChar w:fldCharType="end"/>
+      </w:r>
       <w:r>
         <w:t xml:space="preserve"> </w:t>
       </w:r>
@@ -1511,6 +1524,10 @@
         <w:t xml:space="preserve"> Use Case Diagram </w:t>
       </w:r>
     </w:p>
+    <w:p/>
+    <w:p/>
+    <w:p/>
+    <w:p/>
     <w:p>
       <w:pPr>
         <w:keepNext/>
@@ -1571,14 +1588,27 @@
       <w:r>
         <w:t xml:space="preserve">Figure </w:t>
       </w:r>
-      <w:fldSimple w:instr=" SEQ Figure \* ARABIC ">
-        <w:r>
-          <w:rPr>
-            <w:noProof/>
-          </w:rPr>
-          <w:t>2</w:t>
-        </w:r>
-      </w:fldSimple>
+      <w:r>
+        <w:fldChar w:fldCharType="begin"/>
+      </w:r>
+      <w:r>
+        <w:instrText xml:space="preserve"> SEQ Figure \* ARABIC </w:instrText>
+      </w:r>
+      <w:r>
+        <w:fldChar w:fldCharType="separate"/>
+      </w:r>
+      <w:r>
+        <w:rPr>
+          <w:noProof/>
+        </w:rPr>
+        <w:t>2</w:t>
+      </w:r>
+      <w:r>
+        <w:rPr>
+          <w:noProof/>
+        </w:rPr>
+        <w:fldChar w:fldCharType="end"/>
+      </w:r>
       <w:r>
         <w:t xml:space="preserve"> Foodies_Sys_UseCas</w:t>
       </w:r>
@@ -1597,11 +1627,6 @@
     <w:p/>
     <w:p/>
     <w:p/>
-    <w:p/>
-    <w:p/>
-    <w:p/>
-    <w:p/>
-    <w:p/>
     <w:p>
       <w:pPr>
         <w:pStyle w:val="Heading3"/>
@@ -1613,6 +1638,7 @@
         <w:rPr>
           <w:lang w:bidi="ar-EG"/>
         </w:rPr>
+        <w:lastRenderedPageBreak/>
         <w:t xml:space="preserve">2.2.1 </w:t>
       </w:r>
       <w:r>
@@ -1641,6 +1667,13 @@
         </w:rPr>
         <w:t>2.2.1.1 Register Use Case Scenario:</w:t>
       </w:r>
+    </w:p>
+    <w:p>
+      <w:pPr>
+        <w:rPr>
+          <w:lang w:bidi="ar-EG"/>
+        </w:rPr>
+      </w:pPr>
     </w:p>
     <w:tbl>
       <w:tblPr>
@@ -2401,13 +2434,7 @@
                     <w:rPr>
                       <w:lang w:bidi="ar-EG"/>
                     </w:rPr>
-                    <w:t xml:space="preserve">The system prompts user for registration information </w:t>
-                  </w:r>
-                  <w:r>
-                    <w:rPr>
-                      <w:lang w:bidi="ar-EG"/>
-                    </w:rPr>
-                    <w:t>(user Id, Email and password).</w:t>
+                    <w:t>The system prompts user for registration information (user Id, Email and password).</w:t>
                   </w:r>
                 </w:p>
                 <w:p>
@@ -2507,19 +2534,7 @@
                     <w:rPr>
                       <w:lang w:bidi="ar-EG"/>
                     </w:rPr>
-                    <w:t>New User fill-in the required information (</w:t>
-                  </w:r>
-                  <w:r>
-                    <w:rPr>
-                      <w:lang w:bidi="ar-EG"/>
-                    </w:rPr>
-                    <w:t>user Id, Em</w:t>
-                  </w:r>
-                  <w:r>
-                    <w:rPr>
-                      <w:lang w:bidi="ar-EG"/>
-                    </w:rPr>
-                    <w:t>ail and password).</w:t>
+                    <w:t>New User fill-in the required information (user Id, Email and password).</w:t>
                   </w:r>
                 </w:p>
                 <w:p>
@@ -2813,13 +2828,7 @@
                     <w:rPr>
                       <w:lang w:bidi="ar-EG"/>
                     </w:rPr>
-                    <w:t>1.1-System displays information with appropriate message to correct invalid information</w:t>
-                  </w:r>
-                  <w:r>
-                    <w:rPr>
-                      <w:lang w:bidi="ar-EG"/>
-                    </w:rPr>
-                    <w:t>.</w:t>
+                    <w:t>1.1-System displays information with appropriate message to correct invalid information.</w:t>
                   </w:r>
                 </w:p>
                 <w:p>
@@ -2878,31 +2887,7 @@
                     <w:rPr>
                       <w:lang w:bidi="ar-EG"/>
                     </w:rPr>
-                    <w:t>1-</w:t>
-                  </w:r>
-                  <w:r>
-                    <w:rPr>
-                      <w:lang w:bidi="ar-EG"/>
-                    </w:rPr>
-                    <w:t xml:space="preserve"> The User</w:t>
-                  </w:r>
-                  <w:r>
-                    <w:rPr>
-                      <w:lang w:bidi="ar-EG"/>
-                    </w:rPr>
-                    <w:t xml:space="preserve"> enter invalid information (User</w:t>
-                  </w:r>
-                  <w:r>
-                    <w:rPr>
-                      <w:lang w:bidi="ar-EG"/>
-                    </w:rPr>
-                    <w:t xml:space="preserve"> Id </w:t>
-                  </w:r>
-                  <w:r>
-                    <w:rPr>
-                      <w:lang w:bidi="ar-EG"/>
-                    </w:rPr>
-                    <w:t>/Password or Email).</w:t>
+                    <w:t>1- The User enter invalid information (User Id /Password or Email).</w:t>
                   </w:r>
                 </w:p>
                 <w:p>
@@ -2934,19 +2919,7 @@
                     <w:rPr>
                       <w:lang w:bidi="ar-EG"/>
                     </w:rPr>
-                    <w:t>2-</w:t>
-                  </w:r>
-                  <w:r>
-                    <w:rPr>
-                      <w:lang w:bidi="ar-EG"/>
-                    </w:rPr>
-                    <w:t xml:space="preserve"> The User </w:t>
-                  </w:r>
-                  <w:r>
-                    <w:rPr>
-                      <w:lang w:bidi="ar-EG"/>
-                    </w:rPr>
-                    <w:t xml:space="preserve"> </w:t>
+                    <w:t xml:space="preserve">2- The User  </w:t>
                   </w:r>
                 </w:p>
                 <w:p>
@@ -3570,43 +3543,7 @@
                     <w:rPr>
                       <w:lang w:bidi="ar-EG"/>
                     </w:rPr>
-                    <w:t>The syste</w:t>
-                  </w:r>
-                  <w:r>
-                    <w:rPr>
-                      <w:lang w:bidi="ar-EG"/>
-                    </w:rPr>
-                    <w:t>m validates the entered user Id</w:t>
-                  </w:r>
-                  <w:r>
-                    <w:rPr>
-                      <w:lang w:bidi="ar-EG"/>
-                    </w:rPr>
-                    <w:t xml:space="preserve"> and password, making sure that the entered username is a valid username in the System, and that the </w:t>
-                  </w:r>
-                  <w:r>
-                    <w:rPr>
-                      <w:lang w:bidi="ar-EG"/>
-                    </w:rPr>
-                    <w:t xml:space="preserve">entered </w:t>
-                  </w:r>
-                  <w:r>
-                    <w:rPr>
-                      <w:lang w:bidi="ar-EG"/>
-                    </w:rPr>
-                    <w:t>password is</w:t>
-                  </w:r>
-                  <w:r>
-                    <w:rPr>
-                      <w:lang w:bidi="ar-EG"/>
-                    </w:rPr>
-                    <w:t xml:space="preserve"> the password associated to the entered user Id</w:t>
-                  </w:r>
-                  <w:r>
-                    <w:rPr>
-                      <w:lang w:bidi="ar-EG"/>
-                    </w:rPr>
-                    <w:t>.</w:t>
+                    <w:t>The system validates the entered user Id and password, making sure that the entered username is a valid username in the System, and that the entered password is the password associated to the entered user Id.</w:t>
                   </w:r>
                 </w:p>
                 <w:p>
@@ -3812,13 +3749,7 @@
                     <w:rPr>
                       <w:lang w:bidi="ar-EG"/>
                     </w:rPr>
-                    <w:t>Click Login Button</w:t>
-                  </w:r>
-                  <w:r>
-                    <w:rPr>
-                      <w:lang w:bidi="ar-EG"/>
-                    </w:rPr>
-                    <w:t>.</w:t>
+                    <w:t>Click Login Button.</w:t>
                   </w:r>
                 </w:p>
               </w:tc>
@@ -4037,25 +3968,7 @@
                     <w:rPr>
                       <w:lang w:bidi="ar-EG"/>
                     </w:rPr>
-                    <w:t xml:space="preserve">If the </w:t>
-                  </w:r>
-                  <w:r>
-                    <w:rPr>
-                      <w:lang w:bidi="ar-EG"/>
-                    </w:rPr>
-                    <w:t>user/</w:t>
-                  </w:r>
-                  <w:r>
-                    <w:rPr>
-                      <w:lang w:bidi="ar-EG"/>
-                    </w:rPr>
-                    <w:t xml:space="preserve">Admin authenticated </w:t>
-                  </w:r>
-                  <w:r>
-                    <w:rPr>
-                      <w:lang w:bidi="ar-EG"/>
-                    </w:rPr>
-                    <w:t>and redirected to next page.</w:t>
+                    <w:t>If the user/Admin authenticated and redirected to next page.</w:t>
                   </w:r>
                 </w:p>
                 <w:p>
@@ -4073,19 +3986,7 @@
                     <w:rPr>
                       <w:lang w:bidi="ar-EG"/>
                     </w:rPr>
-                    <w:t xml:space="preserve">If the user/Admin </w:t>
-                  </w:r>
-                  <w:r>
-                    <w:rPr>
-                      <w:lang w:bidi="ar-EG"/>
-                    </w:rPr>
-                    <w:t xml:space="preserve">not </w:t>
-                  </w:r>
-                  <w:r>
-                    <w:rPr>
-                      <w:lang w:bidi="ar-EG"/>
-                    </w:rPr>
-                    <w:t>authenticated</w:t>
+                    <w:t>If the user/Admin not authenticated</w:t>
                   </w:r>
                 </w:p>
                 <w:p>
@@ -4268,19 +4169,7 @@
                     <w:rPr>
                       <w:lang w:bidi="ar-EG"/>
                     </w:rPr>
-                    <w:t>The system describes the reasons why the User authentication</w:t>
-                  </w:r>
-                  <w:r>
-                    <w:rPr>
-                      <w:lang w:bidi="ar-EG"/>
-                    </w:rPr>
-                    <w:t xml:space="preserve"> </w:t>
-                  </w:r>
-                  <w:r>
-                    <w:rPr>
-                      <w:lang w:bidi="ar-EG"/>
-                    </w:rPr>
-                    <w:t xml:space="preserve">failed.  </w:t>
+                    <w:t xml:space="preserve">The system describes the reasons why the User authentication failed.  </w:t>
                   </w:r>
                 </w:p>
                 <w:p>
@@ -4337,13 +4226,7 @@
                     <w:rPr>
                       <w:lang w:bidi="ar-EG"/>
                     </w:rPr>
-                    <w:t xml:space="preserve">If the user/Admin </w:t>
-                  </w:r>
-                  <w:r>
-                    <w:rPr>
-                      <w:lang w:bidi="ar-EG"/>
-                    </w:rPr>
-                    <w:t>entered invalid user Id/password.</w:t>
+                    <w:t>If the user/Admin entered invalid user Id/password.</w:t>
                   </w:r>
                 </w:p>
               </w:tc>
@@ -4937,8 +4820,6 @@
                     </w:rPr>
                     <w:t>Loyalty points from his profile.</w:t>
                   </w:r>
-                  <w:bookmarkStart w:id="5" w:name="_GoBack"/>
-                  <w:bookmarkEnd w:id="5"/>
                 </w:p>
                 <w:p>
                   <w:pPr>
@@ -5324,31 +5205,7 @@
           <w:lang w:bidi="ar-EG"/>
         </w:rPr>
         <w:lastRenderedPageBreak/>
-        <w:t>2.2.1.</w:t>
-      </w:r>
-      <w:r>
-        <w:rPr>
-          <w:lang w:bidi="ar-EG"/>
-        </w:rPr>
-        <w:t>4</w:t>
-      </w:r>
-      <w:r>
-        <w:rPr>
-          <w:lang w:bidi="ar-EG"/>
-        </w:rPr>
-        <w:t xml:space="preserve"> View </w:t>
-      </w:r>
-      <w:r>
-        <w:rPr>
-          <w:lang w:bidi="ar-EG"/>
-        </w:rPr>
-        <w:t xml:space="preserve">Profile Page </w:t>
-      </w:r>
-      <w:r>
-        <w:rPr>
-          <w:lang w:bidi="ar-EG"/>
-        </w:rPr>
-        <w:t>Use Case Scenario:</w:t>
+        <w:t>2.2.1.4 View Profile Page Use Case Scenario:</w:t>
       </w:r>
     </w:p>
     <w:p>
@@ -5398,16 +5255,7 @@
                 <w:color w:val="0070C0"/>
                 <w:lang w:bidi="ar-EG"/>
               </w:rPr>
-              <w:t>Foodies_Sys_UseCase_00</w:t>
-            </w:r>
-            <w:r>
-              <w:rPr>
-                <w:b/>
-                <w:bCs/>
-                <w:color w:val="0070C0"/>
-                <w:lang w:bidi="ar-EG"/>
-              </w:rPr>
-              <w:t>4</w:t>
+              <w:t>Foodies_Sys_UseCase_004</w:t>
             </w:r>
           </w:p>
         </w:tc>
@@ -5458,13 +5306,7 @@
               <w:rPr>
                 <w:lang w:bidi="ar-EG"/>
               </w:rPr>
-              <w:t xml:space="preserve">View </w:t>
-            </w:r>
-            <w:r>
-              <w:rPr>
-                <w:lang w:bidi="ar-EG"/>
-              </w:rPr>
-              <w:t xml:space="preserve">profile page </w:t>
+              <w:t xml:space="preserve">View profile page </w:t>
             </w:r>
           </w:p>
         </w:tc>
@@ -5516,13 +5358,7 @@
               <w:rPr>
                 <w:lang w:bidi="ar-EG"/>
               </w:rPr>
-              <w:t>User</w:t>
-            </w:r>
-            <w:r>
-              <w:rPr>
-                <w:lang w:bidi="ar-EG"/>
-              </w:rPr>
-              <w:t>/admin</w:t>
+              <w:t>User/admin</w:t>
             </w:r>
           </w:p>
         </w:tc>
@@ -5576,13 +5412,7 @@
               <w:rPr>
                 <w:lang w:bidi="ar-EG"/>
               </w:rPr>
-              <w:t xml:space="preserve">A logged In user view his </w:t>
-            </w:r>
-            <w:r>
-              <w:rPr>
-                <w:lang w:bidi="ar-EG"/>
-              </w:rPr>
-              <w:t xml:space="preserve">profile page </w:t>
+              <w:t xml:space="preserve">A logged In user view his profile page </w:t>
             </w:r>
           </w:p>
         </w:tc>
@@ -5802,19 +5632,7 @@
                     <w:rPr>
                       <w:lang w:bidi="ar-EG"/>
                     </w:rPr>
-                    <w:t xml:space="preserve">1.1 The system successfully display </w:t>
-                  </w:r>
-                  <w:r>
-                    <w:rPr>
-                      <w:lang w:bidi="ar-EG"/>
-                    </w:rPr>
-                    <w:t xml:space="preserve">profile </w:t>
-                  </w:r>
-                  <w:r>
-                    <w:rPr>
-                      <w:lang w:bidi="ar-EG"/>
-                    </w:rPr>
-                    <w:t>if user is authorized to view it.</w:t>
+                    <w:t>1.1 The system successfully display profile if user is authorized to view it.</w:t>
                   </w:r>
                   <w:r>
                     <w:rPr>
@@ -5852,19 +5670,7 @@
                     <w:rPr>
                       <w:lang w:bidi="ar-EG"/>
                     </w:rPr>
-                    <w:t xml:space="preserve">User select </w:t>
-                  </w:r>
-                  <w:r>
-                    <w:rPr>
-                      <w:lang w:bidi="ar-EG"/>
-                    </w:rPr>
-                    <w:t xml:space="preserve">my </w:t>
-                  </w:r>
-                  <w:r>
-                    <w:rPr>
-                      <w:lang w:bidi="ar-EG"/>
-                    </w:rPr>
-                    <w:t>profile.</w:t>
+                    <w:t>User select my profile.</w:t>
                   </w:r>
                 </w:p>
                 <w:p>
@@ -5948,27 +5754,31 @@
               <w:rPr>
                 <w:lang w:bidi="ar-EG"/>
               </w:rPr>
-              <w:t xml:space="preserve">The system display </w:t>
+              <w:t>The system display user</w:t>
             </w:r>
             <w:r>
               <w:rPr>
                 <w:lang w:bidi="ar-EG"/>
               </w:rPr>
-              <w:t xml:space="preserve">user’s profile with user’s (User </w:t>
+              <w:t>’s profile with user’s (User Id</w:t>
             </w:r>
-            <w:proofErr w:type="gramStart"/>
             <w:r>
               <w:rPr>
                 <w:lang w:bidi="ar-EG"/>
               </w:rPr>
-              <w:t>Id ,</w:t>
+              <w:t>,</w:t>
             </w:r>
-            <w:proofErr w:type="gramEnd"/>
             <w:r>
               <w:rPr>
                 <w:lang w:bidi="ar-EG"/>
               </w:rPr>
-              <w:t xml:space="preserve"> Email , Photo, Loyalty Points).</w:t>
+              <w:t xml:space="preserve"> Email</w:t>
+            </w:r>
+            <w:r>
+              <w:rPr>
+                <w:lang w:bidi="ar-EG"/>
+              </w:rPr>
+              <w:t>, Photo, Loyalty Points).</w:t>
             </w:r>
           </w:p>
         </w:tc>
@@ -6075,8 +5885,1233 @@
           <w:lang w:bidi="ar-EG"/>
         </w:rPr>
         <w:br w:type="textWrapping" w:clear="all"/>
-        <w:t xml:space="preserve">Table </w:t>
+        <w:t>Table 4: View Profile Page Use Case Scenario.</w:t>
       </w:r>
+    </w:p>
+    <w:p/>
+    <w:p/>
+    <w:p/>
+    <w:p/>
+    <w:p/>
+    <w:p/>
+    <w:p/>
+    <w:p/>
+    <w:p/>
+    <w:p/>
+    <w:p/>
+    <w:p/>
+    <w:p/>
+    <w:p>
+      <w:pPr>
+        <w:pStyle w:val="Heading4"/>
+        <w:rPr>
+          <w:lang w:bidi="ar-EG"/>
+        </w:rPr>
+      </w:pPr>
+      <w:r>
+        <w:rPr>
+          <w:lang w:bidi="ar-EG"/>
+        </w:rPr>
+        <w:lastRenderedPageBreak/>
+        <w:t>2.2.1.5 Delete User Use Case Scenario</w:t>
+      </w:r>
+    </w:p>
+    <w:p>
+      <w:pPr>
+        <w:rPr>
+          <w:lang w:bidi="ar-EG"/>
+        </w:rPr>
+      </w:pPr>
+    </w:p>
+    <w:tbl>
+      <w:tblPr>
+        <w:tblStyle w:val="TableGrid"/>
+        <w:bidiVisual/>
+        <w:tblW w:w="0" w:type="auto"/>
+        <w:tblInd w:w="-524" w:type="dxa"/>
+        <w:tblLook w:val="04A0" w:firstRow="1" w:lastRow="0" w:firstColumn="1" w:lastColumn="0" w:noHBand="0" w:noVBand="1"/>
+      </w:tblPr>
+      <w:tblGrid>
+        <w:gridCol w:w="8468"/>
+        <w:gridCol w:w="1406"/>
+      </w:tblGrid>
+      <w:tr>
+        <w:tc>
+          <w:tcPr>
+            <w:tcW w:w="8468" w:type="dxa"/>
+            <w:tcBorders>
+              <w:top w:val="single" w:sz="4" w:space="0" w:color="auto"/>
+              <w:left w:val="single" w:sz="4" w:space="0" w:color="auto"/>
+              <w:bottom w:val="single" w:sz="4" w:space="0" w:color="auto"/>
+              <w:right w:val="single" w:sz="4" w:space="0" w:color="auto"/>
+            </w:tcBorders>
+          </w:tcPr>
+          <w:p>
+            <w:pPr>
+              <w:ind w:left="376" w:hanging="450"/>
+              <w:rPr>
+                <w:b/>
+                <w:bCs/>
+                <w:lang w:bidi="ar-EG"/>
+              </w:rPr>
+            </w:pPr>
+            <w:r>
+              <w:rPr>
+                <w:b/>
+                <w:bCs/>
+                <w:color w:val="0070C0"/>
+                <w:lang w:bidi="ar-EG"/>
+              </w:rPr>
+              <w:t>Foodies_Sys_UseCase_005</w:t>
+            </w:r>
+          </w:p>
+        </w:tc>
+        <w:tc>
+          <w:tcPr>
+            <w:tcW w:w="1406" w:type="dxa"/>
+            <w:tcBorders>
+              <w:top w:val="single" w:sz="4" w:space="0" w:color="auto"/>
+              <w:left w:val="single" w:sz="4" w:space="0" w:color="auto"/>
+              <w:bottom w:val="single" w:sz="4" w:space="0" w:color="auto"/>
+              <w:right w:val="single" w:sz="4" w:space="0" w:color="auto"/>
+            </w:tcBorders>
+          </w:tcPr>
+          <w:p>
+            <w:pPr>
+              <w:rPr>
+                <w:lang w:bidi="ar-EG"/>
+              </w:rPr>
+            </w:pPr>
+            <w:r>
+              <w:rPr>
+                <w:lang w:bidi="ar-EG"/>
+              </w:rPr>
+              <w:t>UseCase_ID</w:t>
+            </w:r>
+          </w:p>
+        </w:tc>
+      </w:tr>
+      <w:tr>
+        <w:tc>
+          <w:tcPr>
+            <w:tcW w:w="8468" w:type="dxa"/>
+            <w:tcBorders>
+              <w:top w:val="single" w:sz="4" w:space="0" w:color="auto"/>
+              <w:left w:val="single" w:sz="4" w:space="0" w:color="auto"/>
+              <w:bottom w:val="single" w:sz="4" w:space="0" w:color="auto"/>
+              <w:right w:val="single" w:sz="4" w:space="0" w:color="auto"/>
+            </w:tcBorders>
+            <w:hideMark/>
+          </w:tcPr>
+          <w:p>
+            <w:pPr>
+              <w:rPr>
+                <w:lang w:bidi="ar-EG"/>
+              </w:rPr>
+            </w:pPr>
+            <w:r>
+              <w:rPr>
+                <w:lang w:bidi="ar-EG"/>
+              </w:rPr>
+              <w:t xml:space="preserve">Delete User </w:t>
+            </w:r>
+          </w:p>
+        </w:tc>
+        <w:tc>
+          <w:tcPr>
+            <w:tcW w:w="1406" w:type="dxa"/>
+            <w:tcBorders>
+              <w:top w:val="single" w:sz="4" w:space="0" w:color="auto"/>
+              <w:left w:val="single" w:sz="4" w:space="0" w:color="auto"/>
+              <w:bottom w:val="single" w:sz="4" w:space="0" w:color="auto"/>
+              <w:right w:val="single" w:sz="4" w:space="0" w:color="auto"/>
+            </w:tcBorders>
+            <w:hideMark/>
+          </w:tcPr>
+          <w:p>
+            <w:pPr>
+              <w:rPr>
+                <w:lang w:bidi="ar-EG"/>
+              </w:rPr>
+            </w:pPr>
+            <w:r>
+              <w:rPr>
+                <w:lang w:bidi="ar-EG"/>
+              </w:rPr>
+              <w:t>Scenario Name</w:t>
+            </w:r>
+          </w:p>
+        </w:tc>
+      </w:tr>
+      <w:tr>
+        <w:tc>
+          <w:tcPr>
+            <w:tcW w:w="8468" w:type="dxa"/>
+            <w:tcBorders>
+              <w:top w:val="single" w:sz="4" w:space="0" w:color="auto"/>
+              <w:left w:val="single" w:sz="4" w:space="0" w:color="auto"/>
+              <w:bottom w:val="single" w:sz="4" w:space="0" w:color="auto"/>
+              <w:right w:val="single" w:sz="4" w:space="0" w:color="auto"/>
+            </w:tcBorders>
+            <w:hideMark/>
+          </w:tcPr>
+          <w:p>
+            <w:pPr>
+              <w:rPr>
+                <w:lang w:bidi="ar-EG"/>
+              </w:rPr>
+            </w:pPr>
+            <w:r>
+              <w:rPr>
+                <w:lang w:bidi="ar-EG"/>
+              </w:rPr>
+              <w:t>Admin</w:t>
+            </w:r>
+          </w:p>
+        </w:tc>
+        <w:tc>
+          <w:tcPr>
+            <w:tcW w:w="1406" w:type="dxa"/>
+            <w:tcBorders>
+              <w:top w:val="single" w:sz="4" w:space="0" w:color="auto"/>
+              <w:left w:val="single" w:sz="4" w:space="0" w:color="auto"/>
+              <w:bottom w:val="single" w:sz="4" w:space="0" w:color="auto"/>
+              <w:right w:val="single" w:sz="4" w:space="0" w:color="auto"/>
+            </w:tcBorders>
+            <w:hideMark/>
+          </w:tcPr>
+          <w:p>
+            <w:pPr>
+              <w:rPr>
+                <w:rtl/>
+                <w:lang w:bidi="ar-EG"/>
+              </w:rPr>
+            </w:pPr>
+            <w:r>
+              <w:rPr>
+                <w:lang w:bidi="ar-EG"/>
+              </w:rPr>
+              <w:t>Actors</w:t>
+            </w:r>
+          </w:p>
+        </w:tc>
+      </w:tr>
+      <w:tr>
+        <w:tc>
+          <w:tcPr>
+            <w:tcW w:w="8468" w:type="dxa"/>
+            <w:tcBorders>
+              <w:top w:val="single" w:sz="4" w:space="0" w:color="auto"/>
+              <w:left w:val="single" w:sz="4" w:space="0" w:color="auto"/>
+              <w:bottom w:val="single" w:sz="4" w:space="0" w:color="auto"/>
+              <w:right w:val="single" w:sz="4" w:space="0" w:color="auto"/>
+            </w:tcBorders>
+            <w:hideMark/>
+          </w:tcPr>
+          <w:p>
+            <w:pPr>
+              <w:rPr>
+                <w:lang w:bidi="ar-EG"/>
+              </w:rPr>
+            </w:pPr>
+            <w:r>
+              <w:rPr>
+                <w:lang w:bidi="ar-EG"/>
+              </w:rPr>
+              <w:t>An Admin shall need to delete specific user’s account from system.</w:t>
+            </w:r>
+          </w:p>
+        </w:tc>
+        <w:tc>
+          <w:tcPr>
+            <w:tcW w:w="1406" w:type="dxa"/>
+            <w:tcBorders>
+              <w:top w:val="single" w:sz="4" w:space="0" w:color="auto"/>
+              <w:left w:val="single" w:sz="4" w:space="0" w:color="auto"/>
+              <w:bottom w:val="single" w:sz="4" w:space="0" w:color="auto"/>
+              <w:right w:val="single" w:sz="4" w:space="0" w:color="auto"/>
+            </w:tcBorders>
+            <w:hideMark/>
+          </w:tcPr>
+          <w:p>
+            <w:pPr>
+              <w:rPr>
+                <w:lang w:bidi="ar-EG"/>
+              </w:rPr>
+            </w:pPr>
+            <w:r>
+              <w:rPr>
+                <w:lang w:bidi="ar-EG"/>
+              </w:rPr>
+              <w:t>Brief Description</w:t>
+            </w:r>
+          </w:p>
+        </w:tc>
+      </w:tr>
+      <w:tr>
+        <w:tc>
+          <w:tcPr>
+            <w:tcW w:w="8468" w:type="dxa"/>
+            <w:tcBorders>
+              <w:top w:val="single" w:sz="4" w:space="0" w:color="auto"/>
+              <w:left w:val="single" w:sz="4" w:space="0" w:color="auto"/>
+              <w:bottom w:val="single" w:sz="4" w:space="0" w:color="auto"/>
+              <w:right w:val="single" w:sz="4" w:space="0" w:color="auto"/>
+            </w:tcBorders>
+            <w:hideMark/>
+          </w:tcPr>
+          <w:p>
+            <w:pPr>
+              <w:rPr>
+                <w:lang w:bidi="ar-EG"/>
+              </w:rPr>
+            </w:pPr>
+            <w:r>
+              <w:rPr>
+                <w:lang w:bidi="ar-EG"/>
+              </w:rPr>
+              <w:t xml:space="preserve">Admin logged in with admin valid credentials </w:t>
+            </w:r>
+          </w:p>
+        </w:tc>
+        <w:tc>
+          <w:tcPr>
+            <w:tcW w:w="1406" w:type="dxa"/>
+            <w:tcBorders>
+              <w:top w:val="single" w:sz="4" w:space="0" w:color="auto"/>
+              <w:left w:val="single" w:sz="4" w:space="0" w:color="auto"/>
+              <w:bottom w:val="single" w:sz="4" w:space="0" w:color="auto"/>
+              <w:right w:val="single" w:sz="4" w:space="0" w:color="auto"/>
+            </w:tcBorders>
+            <w:hideMark/>
+          </w:tcPr>
+          <w:p>
+            <w:pPr>
+              <w:rPr>
+                <w:lang w:bidi="ar-EG"/>
+              </w:rPr>
+            </w:pPr>
+            <w:r>
+              <w:rPr>
+                <w:lang w:bidi="ar-EG"/>
+              </w:rPr>
+              <w:t>Pre-condition</w:t>
+            </w:r>
+          </w:p>
+        </w:tc>
+      </w:tr>
+      <w:tr>
+        <w:trPr>
+          <w:trHeight w:val="58"/>
+        </w:trPr>
+        <w:tc>
+          <w:tcPr>
+            <w:tcW w:w="8468" w:type="dxa"/>
+            <w:tcBorders>
+              <w:top w:val="single" w:sz="4" w:space="0" w:color="auto"/>
+              <w:left w:val="single" w:sz="4" w:space="0" w:color="auto"/>
+              <w:bottom w:val="single" w:sz="4" w:space="0" w:color="auto"/>
+              <w:right w:val="single" w:sz="4" w:space="0" w:color="auto"/>
+            </w:tcBorders>
+            <w:hideMark/>
+          </w:tcPr>
+          <w:p>
+            <w:pPr>
+              <w:tabs>
+                <w:tab w:val="left" w:pos="1368"/>
+              </w:tabs>
+              <w:rPr>
+                <w:lang w:bidi="ar-EG"/>
+              </w:rPr>
+            </w:pPr>
+            <w:bookmarkStart w:id="5" w:name="_GoBack"/>
+            <w:bookmarkEnd w:id="5"/>
+          </w:p>
+          <w:tbl>
+            <w:tblPr>
+              <w:tblStyle w:val="TableGrid"/>
+              <w:bidiVisual/>
+              <w:tblW w:w="8267" w:type="dxa"/>
+              <w:tblLook w:val="04A0" w:firstRow="1" w:lastRow="0" w:firstColumn="1" w:lastColumn="0" w:noHBand="0" w:noVBand="1"/>
+            </w:tblPr>
+            <w:tblGrid>
+              <w:gridCol w:w="4026"/>
+              <w:gridCol w:w="4241"/>
+            </w:tblGrid>
+            <w:tr>
+              <w:trPr>
+                <w:trHeight w:val="282"/>
+              </w:trPr>
+              <w:tc>
+                <w:tcPr>
+                  <w:tcW w:w="4026" w:type="dxa"/>
+                  <w:tcBorders>
+                    <w:top w:val="single" w:sz="4" w:space="0" w:color="auto"/>
+                    <w:left w:val="single" w:sz="4" w:space="0" w:color="auto"/>
+                    <w:bottom w:val="single" w:sz="4" w:space="0" w:color="auto"/>
+                    <w:right w:val="single" w:sz="4" w:space="0" w:color="auto"/>
+                  </w:tcBorders>
+                  <w:hideMark/>
+                </w:tcPr>
+                <w:p>
+                  <w:pPr>
+                    <w:pStyle w:val="ListParagraph"/>
+                    <w:ind w:left="0"/>
+                    <w:rPr>
+                      <w:b/>
+                      <w:bCs/>
+                      <w:rtl/>
+                      <w:lang w:bidi="ar-EG"/>
+                    </w:rPr>
+                  </w:pPr>
+                  <w:r>
+                    <w:rPr>
+                      <w:b/>
+                      <w:bCs/>
+                      <w:color w:val="2E74B5" w:themeColor="accent1" w:themeShade="BF"/>
+                      <w:lang w:bidi="ar-EG"/>
+                    </w:rPr>
+                    <w:t>System Response</w:t>
+                  </w:r>
+                </w:p>
+              </w:tc>
+              <w:tc>
+                <w:tcPr>
+                  <w:tcW w:w="4241" w:type="dxa"/>
+                  <w:tcBorders>
+                    <w:top w:val="single" w:sz="4" w:space="0" w:color="auto"/>
+                    <w:left w:val="single" w:sz="4" w:space="0" w:color="auto"/>
+                    <w:bottom w:val="single" w:sz="4" w:space="0" w:color="auto"/>
+                    <w:right w:val="single" w:sz="4" w:space="0" w:color="auto"/>
+                  </w:tcBorders>
+                  <w:hideMark/>
+                </w:tcPr>
+                <w:p>
+                  <w:pPr>
+                    <w:pStyle w:val="ListParagraph"/>
+                    <w:ind w:left="-22" w:firstLine="22"/>
+                    <w:rPr>
+                      <w:b/>
+                      <w:bCs/>
+                      <w:lang w:bidi="ar-EG"/>
+                    </w:rPr>
+                  </w:pPr>
+                  <w:r>
+                    <w:rPr>
+                      <w:b/>
+                      <w:bCs/>
+                      <w:color w:val="2E74B5" w:themeColor="accent1" w:themeShade="BF"/>
+                      <w:lang w:bidi="ar-EG"/>
+                    </w:rPr>
+                    <w:t>Actor</w:t>
+                  </w:r>
+                </w:p>
+              </w:tc>
+            </w:tr>
+            <w:tr>
+              <w:trPr>
+                <w:trHeight w:val="43"/>
+              </w:trPr>
+              <w:tc>
+                <w:tcPr>
+                  <w:tcW w:w="4026" w:type="dxa"/>
+                  <w:tcBorders>
+                    <w:top w:val="single" w:sz="4" w:space="0" w:color="auto"/>
+                    <w:left w:val="single" w:sz="4" w:space="0" w:color="auto"/>
+                    <w:bottom w:val="single" w:sz="4" w:space="0" w:color="auto"/>
+                    <w:right w:val="single" w:sz="4" w:space="0" w:color="auto"/>
+                  </w:tcBorders>
+                </w:tcPr>
+                <w:p>
+                  <w:pPr>
+                    <w:rPr>
+                      <w:lang w:bidi="ar-EG"/>
+                    </w:rPr>
+                  </w:pPr>
+                  <w:r>
+                    <w:rPr>
+                      <w:lang w:bidi="ar-EG"/>
+                    </w:rPr>
+                    <w:t>2.1. S</w:t>
+                  </w:r>
+                  <w:r>
+                    <w:rPr>
+                      <w:lang w:bidi="ar-EG"/>
+                    </w:rPr>
+                    <w:t>ystem retrieve the matching profiles with the user Id.</w:t>
+                  </w:r>
+                </w:p>
+                <w:p>
+                  <w:pPr>
+                    <w:rPr>
+                      <w:lang w:bidi="ar-EG"/>
+                    </w:rPr>
+                  </w:pPr>
+                </w:p>
+                <w:p>
+                  <w:pPr>
+                    <w:rPr>
+                      <w:lang w:bidi="ar-EG"/>
+                    </w:rPr>
+                  </w:pPr>
+                  <w:r>
+                    <w:rPr>
+                      <w:lang w:bidi="ar-EG"/>
+                    </w:rPr>
+                    <w:t xml:space="preserve">3.1. </w:t>
+                  </w:r>
+                  <w:r>
+                    <w:rPr>
+                      <w:lang w:bidi="ar-EG"/>
+                    </w:rPr>
+                    <w:t>System delete user</w:t>
+                  </w:r>
+                  <w:r>
+                    <w:rPr>
+                      <w:lang w:bidi="ar-EG"/>
+                    </w:rPr>
+                    <w:t>’s</w:t>
+                  </w:r>
+                  <w:r>
+                    <w:rPr>
+                      <w:lang w:bidi="ar-EG"/>
+                    </w:rPr>
+                    <w:t xml:space="preserve"> profile successfully.</w:t>
+                  </w:r>
+                </w:p>
+                <w:p>
+                  <w:pPr>
+                    <w:rPr>
+                      <w:lang w:bidi="ar-EG"/>
+                    </w:rPr>
+                  </w:pPr>
+                </w:p>
+                <w:p>
+                  <w:pPr>
+                    <w:rPr>
+                      <w:rtl/>
+                      <w:lang w:bidi="ar-EG"/>
+                    </w:rPr>
+                  </w:pPr>
+                </w:p>
+              </w:tc>
+              <w:tc>
+                <w:tcPr>
+                  <w:tcW w:w="4241" w:type="dxa"/>
+                  <w:tcBorders>
+                    <w:top w:val="single" w:sz="4" w:space="0" w:color="auto"/>
+                    <w:left w:val="single" w:sz="4" w:space="0" w:color="auto"/>
+                    <w:bottom w:val="single" w:sz="4" w:space="0" w:color="auto"/>
+                    <w:right w:val="single" w:sz="4" w:space="0" w:color="auto"/>
+                  </w:tcBorders>
+                </w:tcPr>
+                <w:p>
+                  <w:pPr>
+                    <w:pStyle w:val="ListParagraph"/>
+                    <w:numPr>
+                      <w:ilvl w:val="0"/>
+                      <w:numId w:val="46"/>
+                    </w:numPr>
+                    <w:rPr>
+                      <w:lang w:bidi="ar-EG"/>
+                    </w:rPr>
+                  </w:pPr>
+                  <w:r>
+                    <w:rPr>
+                      <w:lang w:bidi="ar-EG"/>
+                    </w:rPr>
+                    <w:t xml:space="preserve">Admin enter </w:t>
+                  </w:r>
+                  <w:r>
+                    <w:rPr>
+                      <w:lang w:bidi="ar-EG"/>
+                    </w:rPr>
+                    <w:t>user I</w:t>
+                  </w:r>
+                  <w:r>
+                    <w:rPr>
+                      <w:lang w:bidi="ar-EG"/>
+                    </w:rPr>
+                    <w:t xml:space="preserve">d </w:t>
+                  </w:r>
+                </w:p>
+                <w:p>
+                  <w:pPr>
+                    <w:pStyle w:val="ListParagraph"/>
+                    <w:numPr>
+                      <w:ilvl w:val="0"/>
+                      <w:numId w:val="46"/>
+                    </w:numPr>
+                    <w:rPr>
+                      <w:lang w:bidi="ar-EG"/>
+                    </w:rPr>
+                  </w:pPr>
+                  <w:r>
+                    <w:rPr>
+                      <w:lang w:bidi="ar-EG"/>
+                    </w:rPr>
+                    <w:t xml:space="preserve">Click </w:t>
+                  </w:r>
+                  <w:r>
+                    <w:rPr>
+                      <w:lang w:bidi="ar-EG"/>
+                    </w:rPr>
+                    <w:t xml:space="preserve">on </w:t>
+                  </w:r>
+                  <w:r>
+                    <w:rPr>
+                      <w:lang w:bidi="ar-EG"/>
+                    </w:rPr>
+                    <w:t xml:space="preserve">search </w:t>
+                  </w:r>
+                </w:p>
+                <w:p>
+                  <w:pPr>
+                    <w:pStyle w:val="ListParagraph"/>
+                    <w:numPr>
+                      <w:ilvl w:val="0"/>
+                      <w:numId w:val="46"/>
+                    </w:numPr>
+                    <w:rPr>
+                      <w:lang w:bidi="ar-EG"/>
+                    </w:rPr>
+                  </w:pPr>
+                  <w:r>
+                    <w:rPr>
+                      <w:lang w:bidi="ar-EG"/>
+                    </w:rPr>
+                    <w:t xml:space="preserve">Click </w:t>
+                  </w:r>
+                  <w:r>
+                    <w:rPr>
+                      <w:lang w:bidi="ar-EG"/>
+                    </w:rPr>
+                    <w:t xml:space="preserve">on </w:t>
+                  </w:r>
+                  <w:r>
+                    <w:rPr>
+                      <w:lang w:bidi="ar-EG"/>
+                    </w:rPr>
+                    <w:t>delete</w:t>
+                  </w:r>
+                </w:p>
+                <w:p>
+                  <w:pPr>
+                    <w:ind w:left="700" w:right="-221" w:hanging="340"/>
+                    <w:rPr>
+                      <w:lang w:bidi="ar-EG"/>
+                    </w:rPr>
+                  </w:pPr>
+                </w:p>
+                <w:p>
+                  <w:pPr>
+                    <w:ind w:left="700" w:right="-221" w:hanging="340"/>
+                    <w:rPr>
+                      <w:rtl/>
+                      <w:lang w:bidi="ar-EG"/>
+                    </w:rPr>
+                  </w:pPr>
+                </w:p>
+              </w:tc>
+            </w:tr>
+          </w:tbl>
+          <w:p>
+            <w:pPr>
+              <w:pStyle w:val="ListParagraph"/>
+              <w:jc w:val="right"/>
+              <w:rPr>
+                <w:rtl/>
+                <w:lang w:bidi="ar-EG"/>
+              </w:rPr>
+            </w:pPr>
+          </w:p>
+        </w:tc>
+        <w:tc>
+          <w:tcPr>
+            <w:tcW w:w="1406" w:type="dxa"/>
+            <w:tcBorders>
+              <w:top w:val="single" w:sz="4" w:space="0" w:color="auto"/>
+              <w:left w:val="single" w:sz="4" w:space="0" w:color="auto"/>
+              <w:bottom w:val="single" w:sz="4" w:space="0" w:color="auto"/>
+              <w:right w:val="single" w:sz="4" w:space="0" w:color="auto"/>
+            </w:tcBorders>
+            <w:hideMark/>
+          </w:tcPr>
+          <w:p>
+            <w:pPr>
+              <w:rPr>
+                <w:rtl/>
+                <w:lang w:bidi="ar-EG"/>
+              </w:rPr>
+            </w:pPr>
+            <w:r>
+              <w:rPr>
+                <w:lang w:bidi="ar-EG"/>
+              </w:rPr>
+              <w:t>Steps</w:t>
+            </w:r>
+          </w:p>
+        </w:tc>
+      </w:tr>
+      <w:tr>
+        <w:trPr>
+          <w:trHeight w:val="58"/>
+        </w:trPr>
+        <w:tc>
+          <w:tcPr>
+            <w:tcW w:w="8468" w:type="dxa"/>
+            <w:tcBorders>
+              <w:top w:val="single" w:sz="4" w:space="0" w:color="auto"/>
+              <w:left w:val="single" w:sz="4" w:space="0" w:color="auto"/>
+              <w:bottom w:val="single" w:sz="4" w:space="0" w:color="auto"/>
+              <w:right w:val="single" w:sz="4" w:space="0" w:color="auto"/>
+            </w:tcBorders>
+          </w:tcPr>
+          <w:tbl>
+            <w:tblPr>
+              <w:tblStyle w:val="TableGrid"/>
+              <w:bidiVisual/>
+              <w:tblW w:w="10007" w:type="dxa"/>
+              <w:tblLook w:val="04A0" w:firstRow="1" w:lastRow="0" w:firstColumn="1" w:lastColumn="0" w:noHBand="0" w:noVBand="1"/>
+            </w:tblPr>
+            <w:tblGrid>
+              <w:gridCol w:w="71"/>
+              <w:gridCol w:w="4031"/>
+              <w:gridCol w:w="4184"/>
+              <w:gridCol w:w="1721"/>
+            </w:tblGrid>
+            <w:tr>
+              <w:trPr>
+                <w:gridBefore w:val="1"/>
+                <w:wBefore w:w="71" w:type="dxa"/>
+              </w:trPr>
+              <w:tc>
+                <w:tcPr>
+                  <w:tcW w:w="4031" w:type="dxa"/>
+                  <w:tcBorders>
+                    <w:top w:val="single" w:sz="4" w:space="0" w:color="auto"/>
+                    <w:left w:val="single" w:sz="4" w:space="0" w:color="auto"/>
+                    <w:bottom w:val="single" w:sz="4" w:space="0" w:color="auto"/>
+                    <w:right w:val="single" w:sz="4" w:space="0" w:color="auto"/>
+                  </w:tcBorders>
+                  <w:hideMark/>
+                </w:tcPr>
+                <w:p>
+                  <w:pPr>
+                    <w:rPr>
+                      <w:b/>
+                      <w:bCs/>
+                      <w:lang w:bidi="ar-EG"/>
+                    </w:rPr>
+                  </w:pPr>
+                  <w:r>
+                    <w:rPr>
+                      <w:b/>
+                      <w:bCs/>
+                      <w:color w:val="2E74B5" w:themeColor="accent1" w:themeShade="BF"/>
+                      <w:lang w:bidi="ar-EG"/>
+                    </w:rPr>
+                    <w:t>System Response</w:t>
+                  </w:r>
+                </w:p>
+              </w:tc>
+              <w:tc>
+                <w:tcPr>
+                  <w:tcW w:w="4184" w:type="dxa"/>
+                  <w:tcBorders>
+                    <w:top w:val="single" w:sz="4" w:space="0" w:color="auto"/>
+                    <w:left w:val="single" w:sz="4" w:space="0" w:color="auto"/>
+                    <w:bottom w:val="single" w:sz="4" w:space="0" w:color="auto"/>
+                    <w:right w:val="single" w:sz="4" w:space="0" w:color="auto"/>
+                  </w:tcBorders>
+                </w:tcPr>
+                <w:p>
+                  <w:pPr>
+                    <w:pStyle w:val="ListParagraph"/>
+                    <w:ind w:left="0"/>
+                    <w:rPr>
+                      <w:b/>
+                      <w:bCs/>
+                      <w:rtl/>
+                      <w:lang w:bidi="ar-EG"/>
+                    </w:rPr>
+                  </w:pPr>
+                  <w:r>
+                    <w:rPr>
+                      <w:b/>
+                      <w:bCs/>
+                      <w:color w:val="2E74B5" w:themeColor="accent1" w:themeShade="BF"/>
+                      <w:lang w:bidi="ar-EG"/>
+                    </w:rPr>
+                    <w:t>Actor</w:t>
+                  </w:r>
+                </w:p>
+              </w:tc>
+              <w:tc>
+                <w:tcPr>
+                  <w:tcW w:w="1721" w:type="dxa"/>
+                </w:tcPr>
+                <w:p>
+                  <w:pPr>
+                    <w:pStyle w:val="ListParagraph"/>
+                    <w:ind w:left="-22" w:firstLine="22"/>
+                    <w:rPr>
+                      <w:b/>
+                      <w:bCs/>
+                      <w:lang w:bidi="ar-EG"/>
+                    </w:rPr>
+                  </w:pPr>
+                  <w:r>
+                    <w:rPr>
+                      <w:b/>
+                      <w:bCs/>
+                      <w:color w:val="2E74B5" w:themeColor="accent1" w:themeShade="BF"/>
+                      <w:lang w:bidi="ar-EG"/>
+                    </w:rPr>
+                    <w:t>Actor</w:t>
+                  </w:r>
+                </w:p>
+              </w:tc>
+            </w:tr>
+            <w:tr>
+              <w:trPr>
+                <w:gridAfter w:val="1"/>
+                <w:wAfter w:w="1721" w:type="dxa"/>
+              </w:trPr>
+              <w:tc>
+                <w:tcPr>
+                  <w:tcW w:w="4102" w:type="dxa"/>
+                  <w:gridSpan w:val="2"/>
+                  <w:tcBorders>
+                    <w:top w:val="single" w:sz="4" w:space="0" w:color="auto"/>
+                    <w:left w:val="single" w:sz="4" w:space="0" w:color="auto"/>
+                    <w:bottom w:val="single" w:sz="4" w:space="0" w:color="auto"/>
+                    <w:right w:val="single" w:sz="4" w:space="0" w:color="auto"/>
+                  </w:tcBorders>
+                </w:tcPr>
+                <w:p>
+                  <w:pPr>
+                    <w:rPr>
+                      <w:lang w:bidi="ar-EG"/>
+                    </w:rPr>
+                  </w:pPr>
+                  <w:r>
+                    <w:rPr>
+                      <w:lang w:bidi="ar-EG"/>
+                    </w:rPr>
+                    <w:t xml:space="preserve">1.1-System displays </w:t>
+                  </w:r>
+                  <w:r>
+                    <w:rPr>
+                      <w:lang w:bidi="ar-EG"/>
+                    </w:rPr>
+                    <w:t xml:space="preserve">appropriate message to </w:t>
+                  </w:r>
+                  <w:r>
+                    <w:rPr>
+                      <w:lang w:bidi="ar-EG"/>
+                    </w:rPr>
+                    <w:t>inform admin to enter valid</w:t>
+                  </w:r>
+                  <w:r>
+                    <w:rPr>
+                      <w:lang w:bidi="ar-EG"/>
+                    </w:rPr>
+                    <w:t xml:space="preserve"> </w:t>
+                  </w:r>
+                  <w:r>
+                    <w:rPr>
+                      <w:lang w:bidi="ar-EG"/>
+                    </w:rPr>
+                    <w:t>user id.</w:t>
+                  </w:r>
+                </w:p>
+                <w:p>
+                  <w:pPr>
+                    <w:rPr>
+                      <w:lang w:bidi="ar-EG"/>
+                    </w:rPr>
+                  </w:pPr>
+                </w:p>
+                <w:p>
+                  <w:pPr>
+                    <w:rPr>
+                      <w:lang w:bidi="ar-EG"/>
+                    </w:rPr>
+                  </w:pPr>
+                  <w:r>
+                    <w:rPr>
+                      <w:lang w:bidi="ar-EG"/>
+                    </w:rPr>
+                    <w:t xml:space="preserve">2.1-System verifies user’s </w:t>
+                  </w:r>
+                  <w:r>
+                    <w:rPr>
+                      <w:lang w:bidi="ar-EG"/>
+                    </w:rPr>
+                    <w:t xml:space="preserve">id </w:t>
+                  </w:r>
+                  <w:r>
+                    <w:rPr>
+                      <w:lang w:bidi="ar-EG"/>
+                    </w:rPr>
+                    <w:t xml:space="preserve">and </w:t>
+                  </w:r>
+                  <w:r>
+                    <w:rPr>
+                      <w:lang w:bidi="ar-EG"/>
+                    </w:rPr>
+                    <w:t>user deleted successfully.</w:t>
+                  </w:r>
+                </w:p>
+              </w:tc>
+              <w:tc>
+                <w:tcPr>
+                  <w:tcW w:w="4184" w:type="dxa"/>
+                  <w:tcBorders>
+                    <w:top w:val="single" w:sz="4" w:space="0" w:color="auto"/>
+                    <w:left w:val="single" w:sz="4" w:space="0" w:color="auto"/>
+                    <w:bottom w:val="single" w:sz="4" w:space="0" w:color="auto"/>
+                    <w:right w:val="single" w:sz="4" w:space="0" w:color="auto"/>
+                  </w:tcBorders>
+                </w:tcPr>
+                <w:p>
+                  <w:pPr>
+                    <w:pStyle w:val="ListParagraph"/>
+                    <w:numPr>
+                      <w:ilvl w:val="0"/>
+                      <w:numId w:val="45"/>
+                    </w:numPr>
+                    <w:ind w:right="622"/>
+                    <w:rPr>
+                      <w:lang w:bidi="ar-EG"/>
+                    </w:rPr>
+                  </w:pPr>
+                  <w:r>
+                    <w:rPr>
+                      <w:lang w:bidi="ar-EG"/>
+                    </w:rPr>
+                    <w:t>User</w:t>
+                  </w:r>
+                  <w:r>
+                    <w:rPr>
+                      <w:lang w:bidi="ar-EG"/>
+                    </w:rPr>
+                    <w:t xml:space="preserve"> Id</w:t>
+                  </w:r>
+                  <w:r>
+                    <w:rPr>
+                      <w:lang w:bidi="ar-EG"/>
+                    </w:rPr>
+                    <w:t xml:space="preserve"> not exist in system</w:t>
+                  </w:r>
+                  <w:r>
+                    <w:rPr>
+                      <w:lang w:bidi="ar-EG"/>
+                    </w:rPr>
+                    <w:t>.</w:t>
+                  </w:r>
+                  <w:r>
+                    <w:rPr>
+                      <w:lang w:bidi="ar-EG"/>
+                    </w:rPr>
+                    <w:t xml:space="preserve"> </w:t>
+                  </w:r>
+                </w:p>
+                <w:p>
+                  <w:pPr>
+                    <w:pStyle w:val="ListParagraph"/>
+                    <w:numPr>
+                      <w:ilvl w:val="0"/>
+                      <w:numId w:val="45"/>
+                    </w:numPr>
+                    <w:ind w:right="622"/>
+                    <w:rPr>
+                      <w:lang w:bidi="ar-EG"/>
+                    </w:rPr>
+                  </w:pPr>
+                  <w:r>
+                    <w:rPr>
+                      <w:lang w:bidi="ar-EG"/>
+                    </w:rPr>
+                    <w:t>Admin re-enter valid user Id.</w:t>
+                  </w:r>
+                </w:p>
+                <w:p>
+                  <w:pPr>
+                    <w:pStyle w:val="ListParagraph"/>
+                    <w:ind w:left="-13" w:right="622"/>
+                    <w:rPr>
+                      <w:lang w:bidi="ar-EG"/>
+                    </w:rPr>
+                  </w:pPr>
+                </w:p>
+              </w:tc>
+            </w:tr>
+          </w:tbl>
+          <w:p>
+            <w:pPr>
+              <w:tabs>
+                <w:tab w:val="left" w:pos="1368"/>
+              </w:tabs>
+              <w:rPr>
+                <w:lang w:bidi="ar-EG"/>
+              </w:rPr>
+            </w:pPr>
+          </w:p>
+        </w:tc>
+        <w:tc>
+          <w:tcPr>
+            <w:tcW w:w="1406" w:type="dxa"/>
+            <w:tcBorders>
+              <w:top w:val="single" w:sz="4" w:space="0" w:color="auto"/>
+              <w:left w:val="single" w:sz="4" w:space="0" w:color="auto"/>
+              <w:bottom w:val="single" w:sz="4" w:space="0" w:color="auto"/>
+              <w:right w:val="single" w:sz="4" w:space="0" w:color="auto"/>
+            </w:tcBorders>
+          </w:tcPr>
+          <w:p>
+            <w:pPr>
+              <w:ind w:right="-399"/>
+              <w:rPr>
+                <w:lang w:bidi="ar-EG"/>
+              </w:rPr>
+            </w:pPr>
+            <w:r>
+              <w:rPr>
+                <w:lang w:bidi="ar-EG"/>
+              </w:rPr>
+              <w:t xml:space="preserve">Alternative conditions </w:t>
+            </w:r>
+          </w:p>
+        </w:tc>
+      </w:tr>
+      <w:tr>
+        <w:trPr>
+          <w:trHeight w:val="58"/>
+        </w:trPr>
+        <w:tc>
+          <w:tcPr>
+            <w:tcW w:w="8468" w:type="dxa"/>
+            <w:tcBorders>
+              <w:top w:val="single" w:sz="4" w:space="0" w:color="auto"/>
+              <w:left w:val="single" w:sz="4" w:space="0" w:color="auto"/>
+              <w:bottom w:val="single" w:sz="4" w:space="0" w:color="auto"/>
+              <w:right w:val="single" w:sz="4" w:space="0" w:color="auto"/>
+            </w:tcBorders>
+          </w:tcPr>
+          <w:tbl>
+            <w:tblPr>
+              <w:tblStyle w:val="TableGrid"/>
+              <w:bidiVisual/>
+              <w:tblW w:w="9934" w:type="dxa"/>
+              <w:tblLook w:val="04A0" w:firstRow="1" w:lastRow="0" w:firstColumn="1" w:lastColumn="0" w:noHBand="0" w:noVBand="1"/>
+            </w:tblPr>
+            <w:tblGrid>
+              <w:gridCol w:w="4073"/>
+              <w:gridCol w:w="4243"/>
+              <w:gridCol w:w="1618"/>
+            </w:tblGrid>
+            <w:tr>
+              <w:trPr>
+                <w:gridAfter w:val="1"/>
+                <w:wAfter w:w="1618" w:type="dxa"/>
+              </w:trPr>
+              <w:tc>
+                <w:tcPr>
+                  <w:tcW w:w="4073" w:type="dxa"/>
+                  <w:tcBorders>
+                    <w:top w:val="single" w:sz="4" w:space="0" w:color="auto"/>
+                    <w:left w:val="single" w:sz="4" w:space="0" w:color="auto"/>
+                    <w:bottom w:val="single" w:sz="4" w:space="0" w:color="auto"/>
+                    <w:right w:val="single" w:sz="4" w:space="0" w:color="auto"/>
+                  </w:tcBorders>
+                  <w:hideMark/>
+                </w:tcPr>
+                <w:p>
+                  <w:pPr>
+                    <w:rPr>
+                      <w:b/>
+                      <w:bCs/>
+                      <w:color w:val="2E74B5" w:themeColor="accent1" w:themeShade="BF"/>
+                      <w:lang w:bidi="ar-EG"/>
+                    </w:rPr>
+                  </w:pPr>
+                  <w:r>
+                    <w:rPr>
+                      <w:b/>
+                      <w:bCs/>
+                      <w:color w:val="2E74B5" w:themeColor="accent1" w:themeShade="BF"/>
+                      <w:lang w:bidi="ar-EG"/>
+                    </w:rPr>
+                    <w:t>System Response</w:t>
+                  </w:r>
+                </w:p>
+              </w:tc>
+              <w:tc>
+                <w:tcPr>
+                  <w:tcW w:w="4243" w:type="dxa"/>
+                  <w:tcBorders>
+                    <w:top w:val="single" w:sz="4" w:space="0" w:color="auto"/>
+                    <w:left w:val="single" w:sz="4" w:space="0" w:color="auto"/>
+                    <w:bottom w:val="single" w:sz="4" w:space="0" w:color="auto"/>
+                    <w:right w:val="single" w:sz="4" w:space="0" w:color="auto"/>
+                  </w:tcBorders>
+                  <w:hideMark/>
+                </w:tcPr>
+                <w:p>
+                  <w:pPr>
+                    <w:rPr>
+                      <w:b/>
+                      <w:bCs/>
+                      <w:color w:val="2E74B5" w:themeColor="accent1" w:themeShade="BF"/>
+                      <w:lang w:bidi="ar-EG"/>
+                    </w:rPr>
+                  </w:pPr>
+                  <w:r>
+                    <w:rPr>
+                      <w:b/>
+                      <w:bCs/>
+                      <w:color w:val="2E74B5" w:themeColor="accent1" w:themeShade="BF"/>
+                      <w:lang w:bidi="ar-EG"/>
+                    </w:rPr>
+                    <w:t>Actor</w:t>
+                  </w:r>
+                </w:p>
+              </w:tc>
+            </w:tr>
+            <w:tr>
+              <w:tc>
+                <w:tcPr>
+                  <w:tcW w:w="4073" w:type="dxa"/>
+                  <w:tcBorders>
+                    <w:top w:val="single" w:sz="4" w:space="0" w:color="auto"/>
+                    <w:left w:val="single" w:sz="4" w:space="0" w:color="auto"/>
+                    <w:bottom w:val="nil"/>
+                    <w:right w:val="single" w:sz="4" w:space="0" w:color="auto"/>
+                  </w:tcBorders>
+                </w:tcPr>
+                <w:p>
+                  <w:pPr>
+                    <w:rPr>
+                      <w:lang w:bidi="ar-EG"/>
+                    </w:rPr>
+                  </w:pPr>
+                  <w:r>
+                    <w:rPr>
+                      <w:lang w:bidi="ar-EG"/>
+                    </w:rPr>
+                    <w:t xml:space="preserve">1.1 System successfully delete user’s account </w:t>
+                  </w:r>
+                </w:p>
+                <w:p>
+                  <w:pPr>
+                    <w:pStyle w:val="ListParagraph"/>
+                    <w:rPr>
+                      <w:lang w:bidi="ar-EG"/>
+                    </w:rPr>
+                  </w:pPr>
+                </w:p>
+              </w:tc>
+              <w:tc>
+                <w:tcPr>
+                  <w:tcW w:w="4243" w:type="dxa"/>
+                  <w:tcBorders>
+                    <w:top w:val="single" w:sz="4" w:space="0" w:color="auto"/>
+                    <w:left w:val="single" w:sz="4" w:space="0" w:color="auto"/>
+                    <w:bottom w:val="single" w:sz="4" w:space="0" w:color="auto"/>
+                    <w:right w:val="single" w:sz="4" w:space="0" w:color="auto"/>
+                  </w:tcBorders>
+                </w:tcPr>
+                <w:p>
+                  <w:pPr>
+                    <w:pStyle w:val="ListParagraph"/>
+                    <w:numPr>
+                      <w:ilvl w:val="0"/>
+                      <w:numId w:val="41"/>
+                    </w:numPr>
+                    <w:rPr>
+                      <w:lang w:bidi="ar-EG"/>
+                    </w:rPr>
+                  </w:pPr>
+                  <w:r>
+                    <w:rPr>
+                      <w:lang w:bidi="ar-EG"/>
+                    </w:rPr>
+                    <w:t xml:space="preserve">User id already exist  </w:t>
+                  </w:r>
+                </w:p>
+                <w:p>
+                  <w:pPr>
+                    <w:rPr>
+                      <w:lang w:bidi="ar-EG"/>
+                    </w:rPr>
+                  </w:pPr>
+                </w:p>
+              </w:tc>
+              <w:tc>
+                <w:tcPr>
+                  <w:tcW w:w="1618" w:type="dxa"/>
+                </w:tcPr>
+                <w:p>
+                  <w:pPr>
+                    <w:jc w:val="right"/>
+                    <w:rPr>
+                      <w:lang w:bidi="ar-EG"/>
+                    </w:rPr>
+                  </w:pPr>
+                </w:p>
+              </w:tc>
+            </w:tr>
+          </w:tbl>
+          <w:p>
+            <w:pPr>
+              <w:jc w:val="right"/>
+              <w:rPr>
+                <w:rtl/>
+                <w:lang w:bidi="ar-EG"/>
+              </w:rPr>
+            </w:pPr>
+          </w:p>
+        </w:tc>
+        <w:tc>
+          <w:tcPr>
+            <w:tcW w:w="1406" w:type="dxa"/>
+            <w:tcBorders>
+              <w:top w:val="single" w:sz="4" w:space="0" w:color="auto"/>
+              <w:left w:val="single" w:sz="4" w:space="0" w:color="auto"/>
+              <w:bottom w:val="single" w:sz="4" w:space="0" w:color="auto"/>
+              <w:right w:val="single" w:sz="4" w:space="0" w:color="auto"/>
+            </w:tcBorders>
+          </w:tcPr>
+          <w:p>
+            <w:pPr>
+              <w:rPr>
+                <w:lang w:bidi="ar-EG"/>
+              </w:rPr>
+            </w:pPr>
+            <w:r>
+              <w:rPr>
+                <w:lang w:bidi="ar-EG"/>
+              </w:rPr>
+              <w:t>Post condition</w:t>
+            </w:r>
+          </w:p>
+        </w:tc>
+      </w:tr>
+    </w:tbl>
+    <w:p>
+      <w:pPr>
+        <w:tabs>
+          <w:tab w:val="left" w:pos="6960"/>
+        </w:tabs>
+        <w:rPr>
+          <w:color w:val="000000"/>
+          <w:sz w:val="28"/>
+          <w:szCs w:val="28"/>
+          <w:lang w:bidi="ar-EG"/>
+        </w:rPr>
+      </w:pPr>
       <w:r>
         <w:rPr>
           <w:color w:val="000000"/>
@@ -6084,7 +7119,7 @@
           <w:szCs w:val="28"/>
           <w:lang w:bidi="ar-EG"/>
         </w:rPr>
-        <w:t>4</w:t>
+        <w:t xml:space="preserve">                              Table 5</w:t>
       </w:r>
       <w:r>
         <w:rPr>
@@ -6102,7 +7137,7 @@
           <w:szCs w:val="28"/>
           <w:lang w:bidi="ar-EG"/>
         </w:rPr>
-        <w:t xml:space="preserve">View Profile Page </w:t>
+        <w:t xml:space="preserve">Delete User </w:t>
       </w:r>
       <w:r>
         <w:rPr>
@@ -6199,7 +7234,7 @@
           <w:rPr>
             <w:noProof/>
           </w:rPr>
-          <w:t>12</w:t>
+          <w:t>13</w:t>
         </w:r>
         <w:r>
           <w:rPr>
@@ -6538,7 +7573,7 @@
         <v:path o:extrusionok="f" gradientshapeok="t" o:connecttype="rect"/>
         <o:lock v:ext="edit" aspectratio="t"/>
       </v:shapetype>
-      <v:shape id="_x0000_i1109" type="#_x0000_t75" style="width:11.25pt;height:11.25pt" o:bullet="t">
+      <v:shape id="_x0000_i1040" type="#_x0000_t75" style="width:11.25pt;height:11.25pt" o:bullet="t">
         <v:imagedata r:id="rId1" o:title="msoB5A8"/>
       </v:shape>
     </w:pict>
@@ -6902,6 +7937,92 @@
     </w:lvl>
   </w:abstractNum>
   <w:abstractNum w:abstractNumId="4">
+    <w:nsid w:val="0C7F1981"/>
+    <w:multiLevelType w:val="hybridMultilevel"/>
+    <w:tmpl w:val="57F4976E"/>
+    <w:lvl w:ilvl="0" w:tplc="0409000F">
+      <w:start w:val="1"/>
+      <w:numFmt w:val="decimal"/>
+      <w:lvlText w:val="%1."/>
+      <w:lvlJc w:val="left"/>
+      <w:pPr>
+        <w:ind w:left="720" w:hanging="360"/>
+      </w:pPr>
+    </w:lvl>
+    <w:lvl w:ilvl="1" w:tplc="04090019" w:tentative="1">
+      <w:start w:val="1"/>
+      <w:numFmt w:val="lowerLetter"/>
+      <w:lvlText w:val="%2."/>
+      <w:lvlJc w:val="left"/>
+      <w:pPr>
+        <w:ind w:left="1440" w:hanging="360"/>
+      </w:pPr>
+    </w:lvl>
+    <w:lvl w:ilvl="2" w:tplc="0409001B" w:tentative="1">
+      <w:start w:val="1"/>
+      <w:numFmt w:val="lowerRoman"/>
+      <w:lvlText w:val="%3."/>
+      <w:lvlJc w:val="right"/>
+      <w:pPr>
+        <w:ind w:left="2160" w:hanging="180"/>
+      </w:pPr>
+    </w:lvl>
+    <w:lvl w:ilvl="3" w:tplc="0409000F" w:tentative="1">
+      <w:start w:val="1"/>
+      <w:numFmt w:val="decimal"/>
+      <w:lvlText w:val="%4."/>
+      <w:lvlJc w:val="left"/>
+      <w:pPr>
+        <w:ind w:left="2880" w:hanging="360"/>
+      </w:pPr>
+    </w:lvl>
+    <w:lvl w:ilvl="4" w:tplc="04090019" w:tentative="1">
+      <w:start w:val="1"/>
+      <w:numFmt w:val="lowerLetter"/>
+      <w:lvlText w:val="%5."/>
+      <w:lvlJc w:val="left"/>
+      <w:pPr>
+        <w:ind w:left="3600" w:hanging="360"/>
+      </w:pPr>
+    </w:lvl>
+    <w:lvl w:ilvl="5" w:tplc="0409001B" w:tentative="1">
+      <w:start w:val="1"/>
+      <w:numFmt w:val="lowerRoman"/>
+      <w:lvlText w:val="%6."/>
+      <w:lvlJc w:val="right"/>
+      <w:pPr>
+        <w:ind w:left="4320" w:hanging="180"/>
+      </w:pPr>
+    </w:lvl>
+    <w:lvl w:ilvl="6" w:tplc="0409000F" w:tentative="1">
+      <w:start w:val="1"/>
+      <w:numFmt w:val="decimal"/>
+      <w:lvlText w:val="%7."/>
+      <w:lvlJc w:val="left"/>
+      <w:pPr>
+        <w:ind w:left="5040" w:hanging="360"/>
+      </w:pPr>
+    </w:lvl>
+    <w:lvl w:ilvl="7" w:tplc="04090019" w:tentative="1">
+      <w:start w:val="1"/>
+      <w:numFmt w:val="lowerLetter"/>
+      <w:lvlText w:val="%8."/>
+      <w:lvlJc w:val="left"/>
+      <w:pPr>
+        <w:ind w:left="5760" w:hanging="360"/>
+      </w:pPr>
+    </w:lvl>
+    <w:lvl w:ilvl="8" w:tplc="0409001B" w:tentative="1">
+      <w:start w:val="1"/>
+      <w:numFmt w:val="lowerRoman"/>
+      <w:lvlText w:val="%9."/>
+      <w:lvlJc w:val="right"/>
+      <w:pPr>
+        <w:ind w:left="6480" w:hanging="180"/>
+      </w:pPr>
+    </w:lvl>
+  </w:abstractNum>
+  <w:abstractNum w:abstractNumId="5">
     <w:nsid w:val="0FCD4EE4"/>
     <w:multiLevelType w:val="multilevel"/>
     <w:tmpl w:val="6BBC7050"/>
@@ -7014,7 +8135,7 @@
       </w:rPr>
     </w:lvl>
   </w:abstractNum>
-  <w:abstractNum w:abstractNumId="5">
+  <w:abstractNum w:abstractNumId="6">
     <w:nsid w:val="11E2350A"/>
     <w:multiLevelType w:val="multilevel"/>
     <w:tmpl w:val="8A22AFAC"/>
@@ -7127,7 +8248,7 @@
       </w:rPr>
     </w:lvl>
   </w:abstractNum>
-  <w:abstractNum w:abstractNumId="6">
+  <w:abstractNum w:abstractNumId="7">
     <w:nsid w:val="18233996"/>
     <w:multiLevelType w:val="multilevel"/>
     <w:tmpl w:val="BC64EC4E"/>
@@ -7240,7 +8361,7 @@
       </w:rPr>
     </w:lvl>
   </w:abstractNum>
-  <w:abstractNum w:abstractNumId="7">
+  <w:abstractNum w:abstractNumId="8">
     <w:nsid w:val="191858DA"/>
     <w:multiLevelType w:val="hybridMultilevel"/>
     <w:tmpl w:val="A16656A2"/>
@@ -7329,7 +8450,7 @@
       </w:pPr>
     </w:lvl>
   </w:abstractNum>
-  <w:abstractNum w:abstractNumId="8">
+  <w:abstractNum w:abstractNumId="9">
     <w:nsid w:val="194D4F8E"/>
     <w:multiLevelType w:val="multilevel"/>
     <w:tmpl w:val="8A22AFAC"/>
@@ -7442,7 +8563,247 @@
       </w:rPr>
     </w:lvl>
   </w:abstractNum>
-  <w:abstractNum w:abstractNumId="9">
+  <w:abstractNum w:abstractNumId="10">
+    <w:nsid w:val="20591DA5"/>
+    <w:multiLevelType w:val="multilevel"/>
+    <w:tmpl w:val="E9342820"/>
+    <w:lvl w:ilvl="0">
+      <w:start w:val="3"/>
+      <w:numFmt w:val="decimal"/>
+      <w:lvlText w:val="%1"/>
+      <w:lvlJc w:val="left"/>
+      <w:pPr>
+        <w:ind w:left="360" w:hanging="360"/>
+      </w:pPr>
+      <w:rPr>
+        <w:rFonts w:hint="default"/>
+        <w:sz w:val="26"/>
+      </w:rPr>
+    </w:lvl>
+    <w:lvl w:ilvl="1">
+      <w:start w:val="1"/>
+      <w:numFmt w:val="decimal"/>
+      <w:lvlText w:val="%1.%2"/>
+      <w:lvlJc w:val="left"/>
+      <w:pPr>
+        <w:ind w:left="360" w:hanging="360"/>
+      </w:pPr>
+      <w:rPr>
+        <w:rFonts w:hint="default"/>
+        <w:sz w:val="26"/>
+      </w:rPr>
+    </w:lvl>
+    <w:lvl w:ilvl="2">
+      <w:start w:val="1"/>
+      <w:numFmt w:val="decimal"/>
+      <w:lvlText w:val="%1.%2.%3"/>
+      <w:lvlJc w:val="left"/>
+      <w:pPr>
+        <w:ind w:left="720" w:hanging="720"/>
+      </w:pPr>
+      <w:rPr>
+        <w:rFonts w:hint="default"/>
+        <w:sz w:val="26"/>
+      </w:rPr>
+    </w:lvl>
+    <w:lvl w:ilvl="3">
+      <w:start w:val="1"/>
+      <w:numFmt w:val="decimal"/>
+      <w:lvlText w:val="%1.%2.%3.%4"/>
+      <w:lvlJc w:val="left"/>
+      <w:pPr>
+        <w:ind w:left="720" w:hanging="720"/>
+      </w:pPr>
+      <w:rPr>
+        <w:rFonts w:hint="default"/>
+        <w:sz w:val="26"/>
+      </w:rPr>
+    </w:lvl>
+    <w:lvl w:ilvl="4">
+      <w:start w:val="1"/>
+      <w:numFmt w:val="decimal"/>
+      <w:lvlText w:val="%1.%2.%3.%4.%5"/>
+      <w:lvlJc w:val="left"/>
+      <w:pPr>
+        <w:ind w:left="720" w:hanging="720"/>
+      </w:pPr>
+      <w:rPr>
+        <w:rFonts w:hint="default"/>
+        <w:sz w:val="26"/>
+      </w:rPr>
+    </w:lvl>
+    <w:lvl w:ilvl="5">
+      <w:start w:val="1"/>
+      <w:numFmt w:val="decimal"/>
+      <w:lvlText w:val="%1.%2.%3.%4.%5.%6"/>
+      <w:lvlJc w:val="left"/>
+      <w:pPr>
+        <w:ind w:left="1080" w:hanging="1080"/>
+      </w:pPr>
+      <w:rPr>
+        <w:rFonts w:hint="default"/>
+        <w:sz w:val="26"/>
+      </w:rPr>
+    </w:lvl>
+    <w:lvl w:ilvl="6">
+      <w:start w:val="1"/>
+      <w:numFmt w:val="decimal"/>
+      <w:lvlText w:val="%1.%2.%3.%4.%5.%6.%7"/>
+      <w:lvlJc w:val="left"/>
+      <w:pPr>
+        <w:ind w:left="1080" w:hanging="1080"/>
+      </w:pPr>
+      <w:rPr>
+        <w:rFonts w:hint="default"/>
+        <w:sz w:val="26"/>
+      </w:rPr>
+    </w:lvl>
+    <w:lvl w:ilvl="7">
+      <w:start w:val="1"/>
+      <w:numFmt w:val="decimal"/>
+      <w:lvlText w:val="%1.%2.%3.%4.%5.%6.%7.%8"/>
+      <w:lvlJc w:val="left"/>
+      <w:pPr>
+        <w:ind w:left="1440" w:hanging="1440"/>
+      </w:pPr>
+      <w:rPr>
+        <w:rFonts w:hint="default"/>
+        <w:sz w:val="26"/>
+      </w:rPr>
+    </w:lvl>
+    <w:lvl w:ilvl="8">
+      <w:start w:val="1"/>
+      <w:numFmt w:val="decimal"/>
+      <w:lvlText w:val="%1.%2.%3.%4.%5.%6.%7.%8.%9"/>
+      <w:lvlJc w:val="left"/>
+      <w:pPr>
+        <w:ind w:left="1440" w:hanging="1440"/>
+      </w:pPr>
+      <w:rPr>
+        <w:rFonts w:hint="default"/>
+        <w:sz w:val="26"/>
+      </w:rPr>
+    </w:lvl>
+  </w:abstractNum>
+  <w:abstractNum w:abstractNumId="11">
+    <w:nsid w:val="213C2BF7"/>
+    <w:multiLevelType w:val="multilevel"/>
+    <w:tmpl w:val="A0DA7D42"/>
+    <w:lvl w:ilvl="0">
+      <w:start w:val="1"/>
+      <w:numFmt w:val="decimal"/>
+      <w:lvlText w:val="%1."/>
+      <w:lvlJc w:val="left"/>
+      <w:pPr>
+        <w:ind w:left="720" w:hanging="360"/>
+      </w:pPr>
+    </w:lvl>
+    <w:lvl w:ilvl="1">
+      <w:start w:val="1"/>
+      <w:numFmt w:val="decimal"/>
+      <w:isLgl/>
+      <w:lvlText w:val="%1.%2"/>
+      <w:lvlJc w:val="left"/>
+      <w:pPr>
+        <w:ind w:left="792" w:hanging="432"/>
+      </w:pPr>
+      <w:rPr>
+        <w:rFonts w:hint="default"/>
+      </w:rPr>
+    </w:lvl>
+    <w:lvl w:ilvl="2">
+      <w:start w:val="1"/>
+      <w:numFmt w:val="decimal"/>
+      <w:isLgl/>
+      <w:lvlText w:val="%1.%2.%3"/>
+      <w:lvlJc w:val="left"/>
+      <w:pPr>
+        <w:ind w:left="1080" w:hanging="720"/>
+      </w:pPr>
+      <w:rPr>
+        <w:rFonts w:hint="default"/>
+      </w:rPr>
+    </w:lvl>
+    <w:lvl w:ilvl="3">
+      <w:start w:val="1"/>
+      <w:numFmt w:val="decimal"/>
+      <w:isLgl/>
+      <w:lvlText w:val="%1.%2.%3.%4"/>
+      <w:lvlJc w:val="left"/>
+      <w:pPr>
+        <w:ind w:left="1080" w:hanging="720"/>
+      </w:pPr>
+      <w:rPr>
+        <w:rFonts w:hint="default"/>
+      </w:rPr>
+    </w:lvl>
+    <w:lvl w:ilvl="4">
+      <w:start w:val="1"/>
+      <w:numFmt w:val="decimal"/>
+      <w:isLgl/>
+      <w:lvlText w:val="%1.%2.%3.%4.%5"/>
+      <w:lvlJc w:val="left"/>
+      <w:pPr>
+        <w:ind w:left="1080" w:hanging="720"/>
+      </w:pPr>
+      <w:rPr>
+        <w:rFonts w:hint="default"/>
+      </w:rPr>
+    </w:lvl>
+    <w:lvl w:ilvl="5">
+      <w:start w:val="1"/>
+      <w:numFmt w:val="decimal"/>
+      <w:isLgl/>
+      <w:lvlText w:val="%1.%2.%3.%4.%5.%6"/>
+      <w:lvlJc w:val="left"/>
+      <w:pPr>
+        <w:ind w:left="1440" w:hanging="1080"/>
+      </w:pPr>
+      <w:rPr>
+        <w:rFonts w:hint="default"/>
+      </w:rPr>
+    </w:lvl>
+    <w:lvl w:ilvl="6">
+      <w:start w:val="1"/>
+      <w:numFmt w:val="decimal"/>
+      <w:isLgl/>
+      <w:lvlText w:val="%1.%2.%3.%4.%5.%6.%7"/>
+      <w:lvlJc w:val="left"/>
+      <w:pPr>
+        <w:ind w:left="1440" w:hanging="1080"/>
+      </w:pPr>
+      <w:rPr>
+        <w:rFonts w:hint="default"/>
+      </w:rPr>
+    </w:lvl>
+    <w:lvl w:ilvl="7">
+      <w:start w:val="1"/>
+      <w:numFmt w:val="decimal"/>
+      <w:isLgl/>
+      <w:lvlText w:val="%1.%2.%3.%4.%5.%6.%7.%8"/>
+      <w:lvlJc w:val="left"/>
+      <w:pPr>
+        <w:ind w:left="1800" w:hanging="1440"/>
+      </w:pPr>
+      <w:rPr>
+        <w:rFonts w:hint="default"/>
+      </w:rPr>
+    </w:lvl>
+    <w:lvl w:ilvl="8">
+      <w:start w:val="1"/>
+      <w:numFmt w:val="decimal"/>
+      <w:isLgl/>
+      <w:lvlText w:val="%1.%2.%3.%4.%5.%6.%7.%8.%9"/>
+      <w:lvlJc w:val="left"/>
+      <w:pPr>
+        <w:ind w:left="1800" w:hanging="1440"/>
+      </w:pPr>
+      <w:rPr>
+        <w:rFonts w:hint="default"/>
+      </w:rPr>
+    </w:lvl>
+  </w:abstractNum>
+  <w:abstractNum w:abstractNumId="12">
     <w:nsid w:val="22A41FDA"/>
     <w:multiLevelType w:val="multilevel"/>
     <w:tmpl w:val="610EC03A"/>
@@ -7555,7 +8916,7 @@
       </w:rPr>
     </w:lvl>
   </w:abstractNum>
-  <w:abstractNum w:abstractNumId="10">
+  <w:abstractNum w:abstractNumId="13">
     <w:nsid w:val="263E4BB7"/>
     <w:multiLevelType w:val="hybridMultilevel"/>
     <w:tmpl w:val="BBEE4520"/>
@@ -7669,7 +9030,7 @@
       </w:rPr>
     </w:lvl>
   </w:abstractNum>
-  <w:abstractNum w:abstractNumId="11">
+  <w:abstractNum w:abstractNumId="14">
     <w:nsid w:val="26402D8F"/>
     <w:multiLevelType w:val="multilevel"/>
     <w:tmpl w:val="23CCB4FE"/>
@@ -7782,7 +9143,7 @@
       </w:rPr>
     </w:lvl>
   </w:abstractNum>
-  <w:abstractNum w:abstractNumId="12">
+  <w:abstractNum w:abstractNumId="15">
     <w:nsid w:val="291536B0"/>
     <w:multiLevelType w:val="hybridMultilevel"/>
     <w:tmpl w:val="A274BCCE"/>
@@ -7895,7 +9256,7 @@
       </w:rPr>
     </w:lvl>
   </w:abstractNum>
-  <w:abstractNum w:abstractNumId="13">
+  <w:abstractNum w:abstractNumId="16">
     <w:nsid w:val="29CA722C"/>
     <w:multiLevelType w:val="hybridMultilevel"/>
     <w:tmpl w:val="A0CC5476"/>
@@ -7984,7 +9345,7 @@
       </w:pPr>
     </w:lvl>
   </w:abstractNum>
-  <w:abstractNum w:abstractNumId="14">
+  <w:abstractNum w:abstractNumId="17">
     <w:nsid w:val="29EB55A6"/>
     <w:multiLevelType w:val="multilevel"/>
     <w:tmpl w:val="8A22AFAC"/>
@@ -8097,7 +9458,7 @@
       </w:rPr>
     </w:lvl>
   </w:abstractNum>
-  <w:abstractNum w:abstractNumId="15">
+  <w:abstractNum w:abstractNumId="18">
     <w:nsid w:val="2BFF2003"/>
     <w:multiLevelType w:val="hybridMultilevel"/>
     <w:tmpl w:val="F22AE80A"/>
@@ -8187,7 +9548,7 @@
       </w:pPr>
     </w:lvl>
   </w:abstractNum>
-  <w:abstractNum w:abstractNumId="16">
+  <w:abstractNum w:abstractNumId="19">
     <w:nsid w:val="2D28075B"/>
     <w:multiLevelType w:val="multilevel"/>
     <w:tmpl w:val="D5B66394"/>
@@ -8300,7 +9661,7 @@
       </w:rPr>
     </w:lvl>
   </w:abstractNum>
-  <w:abstractNum w:abstractNumId="17">
+  <w:abstractNum w:abstractNumId="20">
     <w:nsid w:val="2E5A6FC0"/>
     <w:multiLevelType w:val="hybridMultilevel"/>
     <w:tmpl w:val="24403780"/>
@@ -8389,7 +9750,129 @@
       </w:pPr>
     </w:lvl>
   </w:abstractNum>
-  <w:abstractNum w:abstractNumId="18">
+  <w:abstractNum w:abstractNumId="21">
+    <w:nsid w:val="2EB165EF"/>
+    <w:multiLevelType w:val="multilevel"/>
+    <w:tmpl w:val="80781BAC"/>
+    <w:lvl w:ilvl="0">
+      <w:start w:val="3"/>
+      <w:numFmt w:val="decimal"/>
+      <w:lvlText w:val="%1"/>
+      <w:lvlJc w:val="left"/>
+      <w:pPr>
+        <w:ind w:left="360" w:hanging="360"/>
+      </w:pPr>
+      <w:rPr>
+        <w:rFonts w:hint="default"/>
+        <w:sz w:val="26"/>
+      </w:rPr>
+    </w:lvl>
+    <w:lvl w:ilvl="1">
+      <w:start w:val="1"/>
+      <w:numFmt w:val="decimal"/>
+      <w:lvlText w:val="%1.%2"/>
+      <w:lvlJc w:val="left"/>
+      <w:pPr>
+        <w:ind w:left="1872" w:hanging="360"/>
+      </w:pPr>
+      <w:rPr>
+        <w:rFonts w:hint="default"/>
+        <w:sz w:val="26"/>
+      </w:rPr>
+    </w:lvl>
+    <w:lvl w:ilvl="2">
+      <w:start w:val="1"/>
+      <w:numFmt w:val="decimal"/>
+      <w:lvlText w:val="%1.%2.%3"/>
+      <w:lvlJc w:val="left"/>
+      <w:pPr>
+        <w:ind w:left="3744" w:hanging="720"/>
+      </w:pPr>
+      <w:rPr>
+        <w:rFonts w:hint="default"/>
+        <w:sz w:val="26"/>
+      </w:rPr>
+    </w:lvl>
+    <w:lvl w:ilvl="3">
+      <w:start w:val="1"/>
+      <w:numFmt w:val="decimal"/>
+      <w:lvlText w:val="%1.%2.%3.%4"/>
+      <w:lvlJc w:val="left"/>
+      <w:pPr>
+        <w:ind w:left="5256" w:hanging="720"/>
+      </w:pPr>
+      <w:rPr>
+        <w:rFonts w:hint="default"/>
+        <w:sz w:val="26"/>
+      </w:rPr>
+    </w:lvl>
+    <w:lvl w:ilvl="4">
+      <w:start w:val="1"/>
+      <w:numFmt w:val="decimal"/>
+      <w:lvlText w:val="%1.%2.%3.%4.%5"/>
+      <w:lvlJc w:val="left"/>
+      <w:pPr>
+        <w:ind w:left="6768" w:hanging="720"/>
+      </w:pPr>
+      <w:rPr>
+        <w:rFonts w:hint="default"/>
+        <w:sz w:val="26"/>
+      </w:rPr>
+    </w:lvl>
+    <w:lvl w:ilvl="5">
+      <w:start w:val="1"/>
+      <w:numFmt w:val="decimal"/>
+      <w:lvlText w:val="%1.%2.%3.%4.%5.%6"/>
+      <w:lvlJc w:val="left"/>
+      <w:pPr>
+        <w:ind w:left="8640" w:hanging="1080"/>
+      </w:pPr>
+      <w:rPr>
+        <w:rFonts w:hint="default"/>
+        <w:sz w:val="26"/>
+      </w:rPr>
+    </w:lvl>
+    <w:lvl w:ilvl="6">
+      <w:start w:val="1"/>
+      <w:numFmt w:val="decimal"/>
+      <w:lvlText w:val="%1.%2.%3.%4.%5.%6.%7"/>
+      <w:lvlJc w:val="left"/>
+      <w:pPr>
+        <w:ind w:left="10152" w:hanging="1080"/>
+      </w:pPr>
+      <w:rPr>
+        <w:rFonts w:hint="default"/>
+        <w:sz w:val="26"/>
+      </w:rPr>
+    </w:lvl>
+    <w:lvl w:ilvl="7">
+      <w:start w:val="1"/>
+      <w:numFmt w:val="decimal"/>
+      <w:lvlText w:val="%1.%2.%3.%4.%5.%6.%7.%8"/>
+      <w:lvlJc w:val="left"/>
+      <w:pPr>
+        <w:ind w:left="12024" w:hanging="1440"/>
+      </w:pPr>
+      <w:rPr>
+        <w:rFonts w:hint="default"/>
+        <w:sz w:val="26"/>
+      </w:rPr>
+    </w:lvl>
+    <w:lvl w:ilvl="8">
+      <w:start w:val="1"/>
+      <w:numFmt w:val="decimal"/>
+      <w:lvlText w:val="%1.%2.%3.%4.%5.%6.%7.%8.%9"/>
+      <w:lvlJc w:val="left"/>
+      <w:pPr>
+        <w:ind w:left="13536" w:hanging="1440"/>
+      </w:pPr>
+      <w:rPr>
+        <w:rFonts w:hint="default"/>
+        <w:sz w:val="26"/>
+      </w:rPr>
+    </w:lvl>
+  </w:abstractNum>
+  <w:abstractNum w:abstractNumId="22">
     <w:nsid w:val="30B95730"/>
     <w:multiLevelType w:val="hybridMultilevel"/>
     <w:tmpl w:val="22BE507C"/>
@@ -8478,7 +9961,7 @@
       </w:pPr>
     </w:lvl>
   </w:abstractNum>
-  <w:abstractNum w:abstractNumId="19">
+  <w:abstractNum w:abstractNumId="23">
     <w:nsid w:val="30CB1185"/>
     <w:multiLevelType w:val="multilevel"/>
     <w:tmpl w:val="AED4AB3E"/>
@@ -8591,7 +10074,7 @@
       </w:rPr>
     </w:lvl>
   </w:abstractNum>
-  <w:abstractNum w:abstractNumId="20">
+  <w:abstractNum w:abstractNumId="24">
     <w:nsid w:val="3BA14A33"/>
     <w:multiLevelType w:val="multilevel"/>
     <w:tmpl w:val="8A22AFAC"/>
@@ -8704,7 +10187,7 @@
       </w:rPr>
     </w:lvl>
   </w:abstractNum>
-  <w:abstractNum w:abstractNumId="21">
+  <w:abstractNum w:abstractNumId="25">
     <w:nsid w:val="3BE90B73"/>
     <w:multiLevelType w:val="hybridMultilevel"/>
     <w:tmpl w:val="C3C85430"/>
@@ -8817,7 +10300,120 @@
       </w:rPr>
     </w:lvl>
   </w:abstractNum>
-  <w:abstractNum w:abstractNumId="22">
+  <w:abstractNum w:abstractNumId="26">
+    <w:nsid w:val="3E557141"/>
+    <w:multiLevelType w:val="multilevel"/>
+    <w:tmpl w:val="1938F18E"/>
+    <w:lvl w:ilvl="0">
+      <w:start w:val="2"/>
+      <w:numFmt w:val="decimal"/>
+      <w:lvlText w:val="%1"/>
+      <w:lvlJc w:val="left"/>
+      <w:pPr>
+        <w:ind w:left="360" w:hanging="360"/>
+      </w:pPr>
+      <w:rPr>
+        <w:rFonts w:hint="default"/>
+      </w:rPr>
+    </w:lvl>
+    <w:lvl w:ilvl="1">
+      <w:start w:val="1"/>
+      <w:numFmt w:val="decimal"/>
+      <w:lvlText w:val="%1.%2"/>
+      <w:lvlJc w:val="left"/>
+      <w:pPr>
+        <w:ind w:left="1512" w:hanging="720"/>
+      </w:pPr>
+      <w:rPr>
+        <w:rFonts w:hint="default"/>
+      </w:rPr>
+    </w:lvl>
+    <w:lvl w:ilvl="2">
+      <w:start w:val="1"/>
+      <w:numFmt w:val="decimal"/>
+      <w:lvlText w:val="%1.%2.%3"/>
+      <w:lvlJc w:val="left"/>
+      <w:pPr>
+        <w:ind w:left="2304" w:hanging="720"/>
+      </w:pPr>
+      <w:rPr>
+        <w:rFonts w:hint="default"/>
+      </w:rPr>
+    </w:lvl>
+    <w:lvl w:ilvl="3">
+      <w:start w:val="1"/>
+      <w:numFmt w:val="decimal"/>
+      <w:lvlText w:val="%1.%2.%3.%4"/>
+      <w:lvlJc w:val="left"/>
+      <w:pPr>
+        <w:ind w:left="3456" w:hanging="1080"/>
+      </w:pPr>
+      <w:rPr>
+        <w:rFonts w:hint="default"/>
+      </w:rPr>
+    </w:lvl>
+    <w:lvl w:ilvl="4">
+      <w:start w:val="1"/>
+      <w:numFmt w:val="decimal"/>
+      <w:lvlText w:val="%1.%2.%3.%4.%5"/>
+      <w:lvlJc w:val="left"/>
+      <w:pPr>
+        <w:ind w:left="4248" w:hanging="1080"/>
+      </w:pPr>
+      <w:rPr>
+        <w:rFonts w:hint="default"/>
+      </w:rPr>
+    </w:lvl>
+    <w:lvl w:ilvl="5">
+      <w:start w:val="1"/>
+      <w:numFmt w:val="decimal"/>
+      <w:lvlText w:val="%1.%2.%3.%4.%5.%6"/>
+      <w:lvlJc w:val="left"/>
+      <w:pPr>
+        <w:ind w:left="5400" w:hanging="1440"/>
+      </w:pPr>
+      <w:rPr>
+        <w:rFonts w:hint="default"/>
+      </w:rPr>
+    </w:lvl>
+    <w:lvl w:ilvl="6">
+      <w:start w:val="1"/>
+      <w:numFmt w:val="decimal"/>
+      <w:lvlText w:val="%1.%2.%3.%4.%5.%6.%7"/>
+      <w:lvlJc w:val="left"/>
+      <w:pPr>
+        <w:ind w:left="6552" w:hanging="1800"/>
+      </w:pPr>
+      <w:rPr>
+        <w:rFonts w:hint="default"/>
+      </w:rPr>
+    </w:lvl>
+    <w:lvl w:ilvl="7">
+      <w:start w:val="1"/>
+      <w:numFmt w:val="decimal"/>
+      <w:lvlText w:val="%1.%2.%3.%4.%5.%6.%7.%8"/>
+      <w:lvlJc w:val="left"/>
+      <w:pPr>
+        <w:ind w:left="7344" w:hanging="1800"/>
+      </w:pPr>
+      <w:rPr>
+        <w:rFonts w:hint="default"/>
+      </w:rPr>
+    </w:lvl>
+    <w:lvl w:ilvl="8">
+      <w:start w:val="1"/>
+      <w:numFmt w:val="decimal"/>
+      <w:lvlText w:val="%1.%2.%3.%4.%5.%6.%7.%8.%9"/>
+      <w:lvlJc w:val="left"/>
+      <w:pPr>
+        <w:ind w:left="8496" w:hanging="2160"/>
+      </w:pPr>
+      <w:rPr>
+        <w:rFonts w:hint="default"/>
+      </w:rPr>
+    </w:lvl>
+  </w:abstractNum>
+  <w:abstractNum w:abstractNumId="27">
     <w:nsid w:val="3ECF4B0E"/>
     <w:multiLevelType w:val="multilevel"/>
     <w:tmpl w:val="610EC03A"/>
@@ -8930,7 +10526,7 @@
       </w:rPr>
     </w:lvl>
   </w:abstractNum>
-  <w:abstractNum w:abstractNumId="23">
+  <w:abstractNum w:abstractNumId="28">
     <w:nsid w:val="457728B2"/>
     <w:multiLevelType w:val="multilevel"/>
     <w:tmpl w:val="F9AE0E16"/>
@@ -9052,7 +10648,7 @@
       </w:rPr>
     </w:lvl>
   </w:abstractNum>
-  <w:abstractNum w:abstractNumId="24">
+  <w:abstractNum w:abstractNumId="29">
     <w:nsid w:val="45A468B1"/>
     <w:multiLevelType w:val="multilevel"/>
     <w:tmpl w:val="5B2ACA4C"/>
@@ -9165,7 +10761,7 @@
       </w:rPr>
     </w:lvl>
   </w:abstractNum>
-  <w:abstractNum w:abstractNumId="25">
+  <w:abstractNum w:abstractNumId="30">
     <w:nsid w:val="45E5314A"/>
     <w:multiLevelType w:val="multilevel"/>
     <w:tmpl w:val="26A29A4A"/>
@@ -9278,7 +10874,7 @@
       </w:rPr>
     </w:lvl>
   </w:abstractNum>
-  <w:abstractNum w:abstractNumId="26">
+  <w:abstractNum w:abstractNumId="31">
     <w:nsid w:val="460A2D2A"/>
     <w:multiLevelType w:val="hybridMultilevel"/>
     <w:tmpl w:val="D5965B54"/>
@@ -9392,7 +10988,7 @@
       </w:rPr>
     </w:lvl>
   </w:abstractNum>
-  <w:abstractNum w:abstractNumId="27">
+  <w:abstractNum w:abstractNumId="32">
     <w:nsid w:val="47F66FFA"/>
     <w:multiLevelType w:val="multilevel"/>
     <w:tmpl w:val="A4F022E0"/>
@@ -9481,7 +11077,7 @@
       </w:pPr>
     </w:lvl>
   </w:abstractNum>
-  <w:abstractNum w:abstractNumId="28">
+  <w:abstractNum w:abstractNumId="33">
     <w:nsid w:val="48BD4AD5"/>
     <w:multiLevelType w:val="multilevel"/>
     <w:tmpl w:val="2BEEAFCC"/>
@@ -9594,7 +11190,7 @@
       </w:rPr>
     </w:lvl>
   </w:abstractNum>
-  <w:abstractNum w:abstractNumId="29">
+  <w:abstractNum w:abstractNumId="34">
     <w:nsid w:val="4B954EE1"/>
     <w:multiLevelType w:val="multilevel"/>
     <w:tmpl w:val="2BEEAFCC"/>
@@ -9707,7 +11303,7 @@
       </w:rPr>
     </w:lvl>
   </w:abstractNum>
-  <w:abstractNum w:abstractNumId="30">
+  <w:abstractNum w:abstractNumId="35">
     <w:nsid w:val="4D3F2466"/>
     <w:multiLevelType w:val="hybridMultilevel"/>
     <w:tmpl w:val="85BE4B7E"/>
@@ -9796,7 +11392,7 @@
       </w:pPr>
     </w:lvl>
   </w:abstractNum>
-  <w:abstractNum w:abstractNumId="31">
+  <w:abstractNum w:abstractNumId="36">
     <w:nsid w:val="4F246156"/>
     <w:multiLevelType w:val="multilevel"/>
     <w:tmpl w:val="BE7290A0"/>
@@ -9918,7 +11514,7 @@
       </w:rPr>
     </w:lvl>
   </w:abstractNum>
-  <w:abstractNum w:abstractNumId="32">
+  <w:abstractNum w:abstractNumId="37">
     <w:nsid w:val="522D5AE7"/>
     <w:multiLevelType w:val="multilevel"/>
     <w:tmpl w:val="339C414E"/>
@@ -10031,7 +11627,7 @@
       </w:rPr>
     </w:lvl>
   </w:abstractNum>
-  <w:abstractNum w:abstractNumId="33">
+  <w:abstractNum w:abstractNumId="38">
     <w:nsid w:val="55D7563A"/>
     <w:multiLevelType w:val="multilevel"/>
     <w:tmpl w:val="695096EA"/>
@@ -10144,7 +11740,7 @@
       </w:rPr>
     </w:lvl>
   </w:abstractNum>
-  <w:abstractNum w:abstractNumId="34">
+  <w:abstractNum w:abstractNumId="39">
     <w:nsid w:val="5E7C0FE5"/>
     <w:multiLevelType w:val="multilevel"/>
     <w:tmpl w:val="FB2C73AE"/>
@@ -10266,7 +11862,7 @@
       </w:rPr>
     </w:lvl>
   </w:abstractNum>
-  <w:abstractNum w:abstractNumId="35">
+  <w:abstractNum w:abstractNumId="40">
     <w:nsid w:val="62BB7E77"/>
     <w:multiLevelType w:val="hybridMultilevel"/>
     <w:tmpl w:val="124060A8"/>
@@ -10355,7 +11951,7 @@
       </w:pPr>
     </w:lvl>
   </w:abstractNum>
-  <w:abstractNum w:abstractNumId="36">
+  <w:abstractNum w:abstractNumId="41">
     <w:nsid w:val="65827C10"/>
     <w:multiLevelType w:val="hybridMultilevel"/>
     <w:tmpl w:val="79E25BAC"/>
@@ -10441,7 +12037,7 @@
       </w:pPr>
     </w:lvl>
   </w:abstractNum>
-  <w:abstractNum w:abstractNumId="37">
+  <w:abstractNum w:abstractNumId="42">
     <w:nsid w:val="6A12048B"/>
     <w:multiLevelType w:val="multilevel"/>
     <w:tmpl w:val="CD7237C6"/>
@@ -10554,7 +12150,93 @@
       </w:rPr>
     </w:lvl>
   </w:abstractNum>
-  <w:abstractNum w:abstractNumId="38">
+  <w:abstractNum w:abstractNumId="43">
+    <w:nsid w:val="6D5C42AC"/>
+    <w:multiLevelType w:val="hybridMultilevel"/>
+    <w:tmpl w:val="F7B44C7C"/>
+    <w:lvl w:ilvl="0" w:tplc="0409000F">
+      <w:start w:val="1"/>
+      <w:numFmt w:val="decimal"/>
+      <w:lvlText w:val="%1."/>
+      <w:lvlJc w:val="left"/>
+      <w:pPr>
+        <w:ind w:left="720" w:hanging="360"/>
+      </w:pPr>
+    </w:lvl>
+    <w:lvl w:ilvl="1" w:tplc="04090019" w:tentative="1">
+      <w:start w:val="1"/>
+      <w:numFmt w:val="lowerLetter"/>
+      <w:lvlText w:val="%2."/>
+      <w:lvlJc w:val="left"/>
+      <w:pPr>
+        <w:ind w:left="1440" w:hanging="360"/>
+      </w:pPr>
+    </w:lvl>
+    <w:lvl w:ilvl="2" w:tplc="0409001B" w:tentative="1">
+      <w:start w:val="1"/>
+      <w:numFmt w:val="lowerRoman"/>
+      <w:lvlText w:val="%3."/>
+      <w:lvlJc w:val="right"/>
+      <w:pPr>
+        <w:ind w:left="2160" w:hanging="180"/>
+      </w:pPr>
+    </w:lvl>
+    <w:lvl w:ilvl="3" w:tplc="0409000F" w:tentative="1">
+      <w:start w:val="1"/>
+      <w:numFmt w:val="decimal"/>
+      <w:lvlText w:val="%4."/>
+      <w:lvlJc w:val="left"/>
+      <w:pPr>
+        <w:ind w:left="2880" w:hanging="360"/>
+      </w:pPr>
+    </w:lvl>
+    <w:lvl w:ilvl="4" w:tplc="04090019" w:tentative="1">
+      <w:start w:val="1"/>
+      <w:numFmt w:val="lowerLetter"/>
+      <w:lvlText w:val="%5."/>
+      <w:lvlJc w:val="left"/>
+      <w:pPr>
+        <w:ind w:left="3600" w:hanging="360"/>
+      </w:pPr>
+    </w:lvl>
+    <w:lvl w:ilvl="5" w:tplc="0409001B" w:tentative="1">
+      <w:start w:val="1"/>
+      <w:numFmt w:val="lowerRoman"/>
+      <w:lvlText w:val="%6."/>
+      <w:lvlJc w:val="right"/>
+      <w:pPr>
+        <w:ind w:left="4320" w:hanging="180"/>
+      </w:pPr>
+    </w:lvl>
+    <w:lvl w:ilvl="6" w:tplc="0409000F" w:tentative="1">
+      <w:start w:val="1"/>
+      <w:numFmt w:val="decimal"/>
+      <w:lvlText w:val="%7."/>
+      <w:lvlJc w:val="left"/>
+      <w:pPr>
+        <w:ind w:left="5040" w:hanging="360"/>
+      </w:pPr>
+    </w:lvl>
+    <w:lvl w:ilvl="7" w:tplc="04090019" w:tentative="1">
+      <w:start w:val="1"/>
+      <w:numFmt w:val="lowerLetter"/>
+      <w:lvlText w:val="%8."/>
+      <w:lvlJc w:val="left"/>
+      <w:pPr>
+        <w:ind w:left="5760" w:hanging="360"/>
+      </w:pPr>
+    </w:lvl>
+    <w:lvl w:ilvl="8" w:tplc="0409001B" w:tentative="1">
+      <w:start w:val="1"/>
+      <w:numFmt w:val="lowerRoman"/>
+      <w:lvlText w:val="%9."/>
+      <w:lvlJc w:val="right"/>
+      <w:pPr>
+        <w:ind w:left="6480" w:hanging="180"/>
+      </w:pPr>
+    </w:lvl>
+  </w:abstractNum>
+  <w:abstractNum w:abstractNumId="44">
     <w:nsid w:val="738C0129"/>
     <w:multiLevelType w:val="multilevel"/>
     <w:tmpl w:val="610EC03A"/>
@@ -10667,7 +12349,96 @@
       </w:rPr>
     </w:lvl>
   </w:abstractNum>
-  <w:abstractNum w:abstractNumId="39">
+  <w:abstractNum w:abstractNumId="45">
+    <w:nsid w:val="7E380651"/>
+    <w:multiLevelType w:val="hybridMultilevel"/>
+    <w:tmpl w:val="3D706012"/>
+    <w:lvl w:ilvl="0" w:tplc="0409000F">
+      <w:start w:val="1"/>
+      <w:numFmt w:val="decimal"/>
+      <w:lvlText w:val="%1."/>
+      <w:lvlJc w:val="left"/>
+      <w:pPr>
+        <w:ind w:left="720" w:hanging="360"/>
+      </w:pPr>
+      <w:rPr>
+        <w:rFonts w:hint="default"/>
+      </w:rPr>
+    </w:lvl>
+    <w:lvl w:ilvl="1" w:tplc="04090019" w:tentative="1">
+      <w:start w:val="1"/>
+      <w:numFmt w:val="lowerLetter"/>
+      <w:lvlText w:val="%2."/>
+      <w:lvlJc w:val="left"/>
+      <w:pPr>
+        <w:ind w:left="1440" w:hanging="360"/>
+      </w:pPr>
+    </w:lvl>
+    <w:lvl w:ilvl="2" w:tplc="0409001B" w:tentative="1">
+      <w:start w:val="1"/>
+      <w:numFmt w:val="lowerRoman"/>
+      <w:lvlText w:val="%3."/>
+      <w:lvlJc w:val="right"/>
+      <w:pPr>
+        <w:ind w:left="2160" w:hanging="180"/>
+      </w:pPr>
+    </w:lvl>
+    <w:lvl w:ilvl="3" w:tplc="0409000F" w:tentative="1">
+      <w:start w:val="1"/>
+      <w:numFmt w:val="decimal"/>
+      <w:lvlText w:val="%4."/>
+      <w:lvlJc w:val="left"/>
+      <w:pPr>
+        <w:ind w:left="2880" w:hanging="360"/>
+      </w:pPr>
+    </w:lvl>
+    <w:lvl w:ilvl="4" w:tplc="04090019" w:tentative="1">
+      <w:start w:val="1"/>
+      <w:numFmt w:val="lowerLetter"/>
+      <w:lvlText w:val="%5."/>
+      <w:lvlJc w:val="left"/>
+      <w:pPr>
+        <w:ind w:left="3600" w:hanging="360"/>
+      </w:pPr>
+    </w:lvl>
+    <w:lvl w:ilvl="5" w:tplc="0409001B" w:tentative="1">
+      <w:start w:val="1"/>
+      <w:numFmt w:val="lowerRoman"/>
+      <w:lvlText w:val="%6."/>
+      <w:lvlJc w:val="right"/>
+      <w:pPr>
+        <w:ind w:left="4320" w:hanging="180"/>
+      </w:pPr>
+    </w:lvl>
+    <w:lvl w:ilvl="6" w:tplc="0409000F" w:tentative="1">
+      <w:start w:val="1"/>
+      <w:numFmt w:val="decimal"/>
+      <w:lvlText w:val="%7."/>
+      <w:lvlJc w:val="left"/>
+      <w:pPr>
+        <w:ind w:left="5040" w:hanging="360"/>
+      </w:pPr>
+    </w:lvl>
+    <w:lvl w:ilvl="7" w:tplc="04090019" w:tentative="1">
+      <w:start w:val="1"/>
+      <w:numFmt w:val="lowerLetter"/>
+      <w:lvlText w:val="%8."/>
+      <w:lvlJc w:val="left"/>
+      <w:pPr>
+        <w:ind w:left="5760" w:hanging="360"/>
+      </w:pPr>
+    </w:lvl>
+    <w:lvl w:ilvl="8" w:tplc="0409001B" w:tentative="1">
+      <w:start w:val="1"/>
+      <w:numFmt w:val="lowerRoman"/>
+      <w:lvlText w:val="%9."/>
+      <w:lvlJc w:val="right"/>
+      <w:pPr>
+        <w:ind w:left="6480" w:hanging="180"/>
+      </w:pPr>
+    </w:lvl>
+  </w:abstractNum>
+  <w:abstractNum w:abstractNumId="46">
     <w:nsid w:val="7E456D41"/>
     <w:multiLevelType w:val="multilevel"/>
     <w:tmpl w:val="4844EEF6"/>
@@ -10781,124 +12552,145 @@
     </w:lvl>
   </w:abstractNum>
   <w:num w:numId="1">
-    <w:abstractNumId w:val="10"/>
+    <w:abstractNumId w:val="13"/>
   </w:num>
   <w:num w:numId="2">
-    <w:abstractNumId w:val="37"/>
+    <w:abstractNumId w:val="42"/>
   </w:num>
   <w:num w:numId="3">
-    <w:abstractNumId w:val="21"/>
+    <w:abstractNumId w:val="25"/>
   </w:num>
   <w:num w:numId="4">
-    <w:abstractNumId w:val="26"/>
+    <w:abstractNumId w:val="31"/>
   </w:num>
   <w:num w:numId="5">
-    <w:abstractNumId w:val="12"/>
+    <w:abstractNumId w:val="15"/>
   </w:num>
   <w:num w:numId="6">
-    <w:abstractNumId w:val="4"/>
+    <w:abstractNumId w:val="5"/>
   </w:num>
   <w:num w:numId="7">
-    <w:abstractNumId w:val="39"/>
+    <w:abstractNumId w:val="46"/>
   </w:num>
   <w:num w:numId="8">
-    <w:abstractNumId w:val="25"/>
+    <w:abstractNumId w:val="30"/>
   </w:num>
   <w:num w:numId="9">
-    <w:abstractNumId w:val="28"/>
+    <w:abstractNumId w:val="33"/>
   </w:num>
   <w:num w:numId="10">
-    <w:abstractNumId w:val="29"/>
+    <w:abstractNumId w:val="34"/>
   </w:num>
   <w:num w:numId="11">
-    <w:abstractNumId w:val="20"/>
+    <w:abstractNumId w:val="24"/>
   </w:num>
   <w:num w:numId="12">
-    <w:abstractNumId w:val="14"/>
+    <w:abstractNumId w:val="17"/>
   </w:num>
   <w:num w:numId="13">
-    <w:abstractNumId w:val="8"/>
+    <w:abstractNumId w:val="9"/>
   </w:num>
   <w:num w:numId="14">
-    <w:abstractNumId w:val="5"/>
+    <w:abstractNumId w:val="6"/>
   </w:num>
   <w:num w:numId="15">
     <w:abstractNumId w:val="1"/>
   </w:num>
   <w:num w:numId="16">
+    <w:abstractNumId w:val="32"/>
+  </w:num>
+  <w:num w:numId="17">
+    <w:abstractNumId w:val="38"/>
+  </w:num>
+  <w:num w:numId="18">
+    <w:abstractNumId w:val="29"/>
+  </w:num>
+  <w:num w:numId="19">
+    <w:abstractNumId w:val="23"/>
+  </w:num>
+  <w:num w:numId="20">
+    <w:abstractNumId w:val="12"/>
+  </w:num>
+  <w:num w:numId="21">
+    <w:abstractNumId w:val="44"/>
+  </w:num>
+  <w:num w:numId="22">
     <w:abstractNumId w:val="27"/>
   </w:num>
-  <w:num w:numId="17">
-    <w:abstractNumId w:val="33"/>
+  <w:num w:numId="23">
+    <w:abstractNumId w:val="41"/>
   </w:num>
-  <w:num w:numId="18">
-    <w:abstractNumId w:val="24"/>
+  <w:num w:numId="24">
+    <w:abstractNumId w:val="22"/>
   </w:num>
-  <w:num w:numId="19">
+  <w:num w:numId="25">
+    <w:abstractNumId w:val="40"/>
+  </w:num>
+  <w:num w:numId="26">
+    <w:abstractNumId w:val="7"/>
+  </w:num>
+  <w:num w:numId="27">
     <w:abstractNumId w:val="19"/>
   </w:num>
-  <w:num w:numId="20">
-    <w:abstractNumId w:val="9"/>
-  </w:num>
-  <w:num w:numId="21">
-    <w:abstractNumId w:val="38"/>
-  </w:num>
-  <w:num w:numId="22">
-    <w:abstractNumId w:val="22"/>
-  </w:num>
-  <w:num w:numId="23">
-    <w:abstractNumId w:val="36"/>
-  </w:num>
-  <w:num w:numId="24">
-    <w:abstractNumId w:val="18"/>
-  </w:num>
-  <w:num w:numId="25">
-    <w:abstractNumId w:val="35"/>
-  </w:num>
-  <w:num w:numId="26">
-    <w:abstractNumId w:val="6"/>
-  </w:num>
-  <w:num w:numId="27">
+  <w:num w:numId="28">
     <w:abstractNumId w:val="16"/>
   </w:num>
-  <w:num w:numId="28">
-    <w:abstractNumId w:val="13"/>
-  </w:num>
   <w:num w:numId="29">
-    <w:abstractNumId w:val="34"/>
+    <w:abstractNumId w:val="39"/>
   </w:num>
   <w:num w:numId="30">
     <w:abstractNumId w:val="2"/>
   </w:num>
   <w:num w:numId="31">
-    <w:abstractNumId w:val="30"/>
+    <w:abstractNumId w:val="35"/>
   </w:num>
   <w:num w:numId="32">
-    <w:abstractNumId w:val="31"/>
+    <w:abstractNumId w:val="36"/>
   </w:num>
   <w:num w:numId="33">
     <w:abstractNumId w:val="0"/>
   </w:num>
   <w:num w:numId="34">
-    <w:abstractNumId w:val="32"/>
+    <w:abstractNumId w:val="37"/>
   </w:num>
   <w:num w:numId="35">
-    <w:abstractNumId w:val="11"/>
+    <w:abstractNumId w:val="14"/>
   </w:num>
   <w:num w:numId="36">
-    <w:abstractNumId w:val="15"/>
+    <w:abstractNumId w:val="18"/>
   </w:num>
   <w:num w:numId="37">
-    <w:abstractNumId w:val="23"/>
+    <w:abstractNumId w:val="28"/>
   </w:num>
   <w:num w:numId="38">
     <w:abstractNumId w:val="3"/>
   </w:num>
   <w:num w:numId="39">
-    <w:abstractNumId w:val="7"/>
+    <w:abstractNumId w:val="8"/>
   </w:num>
   <w:num w:numId="40">
-    <w:abstractNumId w:val="17"/>
+    <w:abstractNumId w:val="20"/>
+  </w:num>
+  <w:num w:numId="41">
+    <w:abstractNumId w:val="11"/>
+  </w:num>
+  <w:num w:numId="42">
+    <w:abstractNumId w:val="26"/>
+  </w:num>
+  <w:num w:numId="43">
+    <w:abstractNumId w:val="21"/>
+  </w:num>
+  <w:num w:numId="44">
+    <w:abstractNumId w:val="10"/>
+  </w:num>
+  <w:num w:numId="45">
+    <w:abstractNumId w:val="43"/>
+  </w:num>
+  <w:num w:numId="46">
+    <w:abstractNumId w:val="4"/>
+  </w:num>
+  <w:num w:numId="47">
+    <w:abstractNumId w:val="45"/>
   </w:num>
 </w:numbering>
 </file>
@@ -11966,6 +13758,7 @@
     <w:rsid w:val="008F34BC"/>
     <w:rsid w:val="00A67F8E"/>
     <w:rsid w:val="00D6534A"/>
+    <w:rsid w:val="00F60EE3"/>
   </w:rsids>
   <m:mathPr>
     <m:mathFont m:val="Cambria Math"/>
@@ -12728,7 +14521,7 @@
 </file>
 
 <file path=customXml/itemProps2.xml><?xml version="1.0" encoding="utf-8"?>
-<ds:datastoreItem xmlns:ds="http://schemas.openxmlformats.org/officeDocument/2006/customXml" ds:itemID="{CC8615F9-FF32-494A-BC26-0276F6B9E328}">
+<ds:datastoreItem xmlns:ds="http://schemas.openxmlformats.org/officeDocument/2006/customXml" ds:itemID="{2E2D9F7F-3711-453C-BFC4-66C17FDC43D9}">
   <ds:schemaRefs>
     <ds:schemaRef ds:uri="http://schemas.openxmlformats.org/officeDocument/2006/bibliography"/>
   </ds:schemaRefs>

</xml_diff>